<commit_message>
feat : auth dan register
</commit_message>
<xml_diff>
--- a/19_Krisna Andika Wijaya_Laporan-P4.docx
+++ b/19_Krisna Andika Wijaya_Laporan-P4.docx
@@ -93,6 +93,9 @@
         <w:ind w:left="1080"/>
       </w:pPr>
       <w:r>
+        <w:rPr>
+          <w:noProof/>
+        </w:rPr>
         <w:drawing>
           <wp:inline distT="0" distB="0" distL="0" distR="0" wp14:anchorId="2EFAE467" wp14:editId="6A18FD43">
             <wp:extent cx="5651790" cy="2622685"/>
@@ -233,6 +236,9 @@
         <w:ind w:left="1080"/>
       </w:pPr>
       <w:r>
+        <w:rPr>
+          <w:noProof/>
+        </w:rPr>
         <w:drawing>
           <wp:inline distT="0" distB="0" distL="0" distR="0" wp14:anchorId="77FAAB6E" wp14:editId="668F90BF">
             <wp:extent cx="4521432" cy="2648086"/>
@@ -362,6 +368,9 @@
         <w:ind w:left="1080"/>
       </w:pPr>
       <w:r>
+        <w:rPr>
+          <w:noProof/>
+        </w:rPr>
         <w:lastRenderedPageBreak/>
         <w:drawing>
           <wp:inline distT="0" distB="0" distL="0" distR="0" wp14:anchorId="453E5549" wp14:editId="035ABA6C">
@@ -466,6 +475,9 @@
         <w:ind w:left="1080"/>
       </w:pPr>
       <w:r>
+        <w:rPr>
+          <w:noProof/>
+        </w:rPr>
         <w:drawing>
           <wp:inline distT="0" distB="0" distL="0" distR="0" wp14:anchorId="554DEC78" wp14:editId="29758B37">
             <wp:extent cx="5188217" cy="1365320"/>
@@ -509,6 +521,9 @@
         <w:ind w:left="1080"/>
       </w:pPr>
       <w:r>
+        <w:rPr>
+          <w:noProof/>
+        </w:rPr>
         <w:drawing>
           <wp:inline distT="0" distB="0" distL="0" distR="0" wp14:anchorId="3B07480C" wp14:editId="2163BCAB">
             <wp:extent cx="4280120" cy="1930499"/>
@@ -552,6 +567,9 @@
         <w:ind w:left="1080"/>
       </w:pPr>
       <w:r>
+        <w:rPr>
+          <w:noProof/>
+        </w:rPr>
         <w:drawing>
           <wp:inline distT="0" distB="0" distL="0" distR="0" wp14:anchorId="61F62ED5" wp14:editId="3B48D2AE">
             <wp:extent cx="5731510" cy="1056640"/>
@@ -877,6 +895,9 @@
         <w:pStyle w:val="ListParagraph"/>
       </w:pPr>
       <w:r>
+        <w:rPr>
+          <w:noProof/>
+        </w:rPr>
         <w:drawing>
           <wp:inline distT="0" distB="0" distL="0" distR="0" wp14:anchorId="6295FF89" wp14:editId="2F790F2D">
             <wp:extent cx="4730993" cy="1098606"/>
@@ -992,6 +1013,9 @@
         <w:pStyle w:val="ListParagraph"/>
       </w:pPr>
       <w:r>
+        <w:rPr>
+          <w:noProof/>
+        </w:rPr>
         <w:drawing>
           <wp:inline distT="0" distB="0" distL="0" distR="0" wp14:anchorId="1B8FE653" wp14:editId="7A83B48C">
             <wp:extent cx="4730993" cy="1098606"/>
@@ -1131,6 +1155,9 @@
         <w:pStyle w:val="ListParagraph"/>
       </w:pPr>
       <w:r>
+        <w:rPr>
+          <w:noProof/>
+        </w:rPr>
         <w:drawing>
           <wp:inline distT="0" distB="0" distL="0" distR="0" wp14:anchorId="3320CE5E" wp14:editId="0C99B79B">
             <wp:extent cx="4248368" cy="2489328"/>
@@ -1246,6 +1273,9 @@
         <w:pStyle w:val="ListParagraph"/>
       </w:pPr>
       <w:r>
+        <w:rPr>
+          <w:noProof/>
+        </w:rPr>
         <w:drawing>
           <wp:inline distT="0" distB="0" distL="0" distR="0" wp14:anchorId="0FE58DC0" wp14:editId="747BA8A2">
             <wp:extent cx="4934204" cy="920797"/>
@@ -1378,6 +1408,9 @@
       </w:r>
       <w:proofErr w:type="spellEnd"/>
       <w:r>
+        <w:rPr>
+          <w:noProof/>
+        </w:rPr>
         <w:drawing>
           <wp:inline distT="0" distB="0" distL="0" distR="0" wp14:anchorId="7863FFC0" wp14:editId="2F576E0C">
             <wp:extent cx="3645087" cy="1911448"/>
@@ -1493,6 +1526,9 @@
         <w:pStyle w:val="ListParagraph"/>
       </w:pPr>
       <w:r>
+        <w:rPr>
+          <w:noProof/>
+        </w:rPr>
         <w:drawing>
           <wp:inline distT="0" distB="0" distL="0" distR="0" wp14:anchorId="12DACD40" wp14:editId="4C73FFC8">
             <wp:extent cx="5731510" cy="1393190"/>
@@ -1629,6 +1665,9 @@
         <w:pStyle w:val="ListParagraph"/>
       </w:pPr>
       <w:r>
+        <w:rPr>
+          <w:noProof/>
+        </w:rPr>
         <w:drawing>
           <wp:inline distT="0" distB="0" distL="0" distR="0" wp14:anchorId="618757FA" wp14:editId="2046EBE3">
             <wp:extent cx="3505380" cy="1720938"/>
@@ -1731,19 +1770,17 @@
       </w:r>
       <w:proofErr w:type="spellEnd"/>
       <w:r>
-        <w:t xml:space="preserve"> </w:t>
-      </w:r>
-      <w:proofErr w:type="spellStart"/>
-      <w:r>
-        <w:t>ini</w:t>
-      </w:r>
-      <w:proofErr w:type="spellEnd"/>
-    </w:p>
-    <w:p>
-      <w:pPr>
-        <w:pStyle w:val="ListParagraph"/>
-      </w:pPr>
-      <w:r>
+        <w:t xml:space="preserve"> ini</w:t>
+      </w:r>
+    </w:p>
+    <w:p>
+      <w:pPr>
+        <w:pStyle w:val="ListParagraph"/>
+      </w:pPr>
+      <w:r>
+        <w:rPr>
+          <w:noProof/>
+        </w:rPr>
         <w:drawing>
           <wp:inline distT="0" distB="0" distL="0" distR="0" wp14:anchorId="073F884E" wp14:editId="0996F84F">
             <wp:extent cx="5731510" cy="1469390"/>
@@ -1827,15 +1864,4151 @@
         </w:drawing>
       </w:r>
     </w:p>
-    <w:p>
-      <w:pPr>
-        <w:pStyle w:val="ListParagraph"/>
-      </w:pPr>
-    </w:p>
-    <w:p>
-      <w:pPr>
-        <w:pStyle w:val="ListParagraph"/>
-        <w:ind w:left="1080"/>
+    <w:p/>
+    <w:p>
+      <w:r>
+        <w:t>Not Found Exceptions</w:t>
+      </w:r>
+    </w:p>
+    <w:p>
+      <w:pPr>
+        <w:pStyle w:val="ListParagraph"/>
+        <w:numPr>
+          <w:ilvl w:val="0"/>
+          <w:numId w:val="4"/>
+        </w:numPr>
+      </w:pPr>
+      <w:r>
+        <w:t xml:space="preserve">Ubah file controller </w:t>
+      </w:r>
+      <w:proofErr w:type="spellStart"/>
+      <w:r>
+        <w:t>dengan</w:t>
+      </w:r>
+      <w:proofErr w:type="spellEnd"/>
+      <w:r>
+        <w:t xml:space="preserve"> </w:t>
+      </w:r>
+      <w:proofErr w:type="spellStart"/>
+      <w:r>
+        <w:t>nama</w:t>
+      </w:r>
+      <w:proofErr w:type="spellEnd"/>
+      <w:r>
+        <w:t xml:space="preserve"> </w:t>
+      </w:r>
+      <w:proofErr w:type="spellStart"/>
+      <w:r>
+        <w:t>UserController.php</w:t>
+      </w:r>
+      <w:proofErr w:type="spellEnd"/>
+      <w:r>
+        <w:t xml:space="preserve"> dan </w:t>
+      </w:r>
+      <w:proofErr w:type="spellStart"/>
+      <w:r>
+        <w:t>ubah</w:t>
+      </w:r>
+      <w:proofErr w:type="spellEnd"/>
+      <w:r>
+        <w:t xml:space="preserve"> script </w:t>
+      </w:r>
+      <w:proofErr w:type="spellStart"/>
+      <w:r>
+        <w:t>seperti</w:t>
+      </w:r>
+      <w:proofErr w:type="spellEnd"/>
+      <w:r>
+        <w:t xml:space="preserve"> </w:t>
+      </w:r>
+      <w:proofErr w:type="spellStart"/>
+      <w:r>
+        <w:t>gambar</w:t>
+      </w:r>
+      <w:proofErr w:type="spellEnd"/>
+      <w:r>
+        <w:t xml:space="preserve"> di </w:t>
+      </w:r>
+      <w:proofErr w:type="spellStart"/>
+      <w:r>
+        <w:t>bawah</w:t>
+      </w:r>
+      <w:proofErr w:type="spellEnd"/>
+      <w:r>
+        <w:t xml:space="preserve"> </w:t>
+      </w:r>
+      <w:proofErr w:type="spellStart"/>
+      <w:r>
+        <w:t>ini</w:t>
+      </w:r>
+      <w:proofErr w:type="spellEnd"/>
+    </w:p>
+    <w:p>
+      <w:pPr>
+        <w:pStyle w:val="ListParagraph"/>
+      </w:pPr>
+      <w:r>
+        <w:drawing>
+          <wp:inline distT="0" distB="0" distL="0" distR="0" wp14:anchorId="5CAF00AC" wp14:editId="40B9BF7E">
+            <wp:extent cx="4972306" cy="1238314"/>
+            <wp:effectExtent l="0" t="0" r="0" b="0"/>
+            <wp:docPr id="1385344310" name="Picture 1"/>
+            <wp:cNvGraphicFramePr>
+              <a:graphicFrameLocks xmlns:a="http://schemas.openxmlformats.org/drawingml/2006/main" noChangeAspect="1"/>
+            </wp:cNvGraphicFramePr>
+            <a:graphic xmlns:a="http://schemas.openxmlformats.org/drawingml/2006/main">
+              <a:graphicData uri="http://schemas.openxmlformats.org/drawingml/2006/picture">
+                <pic:pic xmlns:pic="http://schemas.openxmlformats.org/drawingml/2006/picture">
+                  <pic:nvPicPr>
+                    <pic:cNvPr id="1385344310" name=""/>
+                    <pic:cNvPicPr/>
+                  </pic:nvPicPr>
+                  <pic:blipFill>
+                    <a:blip r:embed="rId19"/>
+                    <a:stretch>
+                      <a:fillRect/>
+                    </a:stretch>
+                  </pic:blipFill>
+                  <pic:spPr>
+                    <a:xfrm>
+                      <a:off x="0" y="0"/>
+                      <a:ext cx="4972306" cy="1238314"/>
+                    </a:xfrm>
+                    <a:prstGeom prst="rect">
+                      <a:avLst/>
+                    </a:prstGeom>
+                  </pic:spPr>
+                </pic:pic>
+              </a:graphicData>
+            </a:graphic>
+          </wp:inline>
+        </w:drawing>
+      </w:r>
+    </w:p>
+    <w:p>
+      <w:pPr>
+        <w:pStyle w:val="ListParagraph"/>
+      </w:pPr>
+    </w:p>
+    <w:p>
+      <w:pPr>
+        <w:pStyle w:val="ListParagraph"/>
+      </w:pPr>
+      <w:r>
+        <w:drawing>
+          <wp:inline distT="0" distB="0" distL="0" distR="0" wp14:anchorId="5AC77664" wp14:editId="3115C819">
+            <wp:extent cx="4121362" cy="2330570"/>
+            <wp:effectExtent l="0" t="0" r="0" b="0"/>
+            <wp:docPr id="1115356181" name="Picture 1"/>
+            <wp:cNvGraphicFramePr>
+              <a:graphicFrameLocks xmlns:a="http://schemas.openxmlformats.org/drawingml/2006/main" noChangeAspect="1"/>
+            </wp:cNvGraphicFramePr>
+            <a:graphic xmlns:a="http://schemas.openxmlformats.org/drawingml/2006/main">
+              <a:graphicData uri="http://schemas.openxmlformats.org/drawingml/2006/picture">
+                <pic:pic xmlns:pic="http://schemas.openxmlformats.org/drawingml/2006/picture">
+                  <pic:nvPicPr>
+                    <pic:cNvPr id="1115356181" name=""/>
+                    <pic:cNvPicPr/>
+                  </pic:nvPicPr>
+                  <pic:blipFill>
+                    <a:blip r:embed="rId20"/>
+                    <a:stretch>
+                      <a:fillRect/>
+                    </a:stretch>
+                  </pic:blipFill>
+                  <pic:spPr>
+                    <a:xfrm>
+                      <a:off x="0" y="0"/>
+                      <a:ext cx="4121362" cy="2330570"/>
+                    </a:xfrm>
+                    <a:prstGeom prst="rect">
+                      <a:avLst/>
+                    </a:prstGeom>
+                  </pic:spPr>
+                </pic:pic>
+              </a:graphicData>
+            </a:graphic>
+          </wp:inline>
+        </w:drawing>
+      </w:r>
+    </w:p>
+    <w:p>
+      <w:pPr>
+        <w:pStyle w:val="ListParagraph"/>
+        <w:numPr>
+          <w:ilvl w:val="0"/>
+          <w:numId w:val="4"/>
+        </w:numPr>
+      </w:pPr>
+      <w:r>
+        <w:t xml:space="preserve">Ubah file controller </w:t>
+      </w:r>
+      <w:proofErr w:type="spellStart"/>
+      <w:r>
+        <w:t>dengan</w:t>
+      </w:r>
+      <w:proofErr w:type="spellEnd"/>
+      <w:r>
+        <w:t xml:space="preserve"> </w:t>
+      </w:r>
+      <w:proofErr w:type="spellStart"/>
+      <w:r>
+        <w:t>nama</w:t>
+      </w:r>
+      <w:proofErr w:type="spellEnd"/>
+      <w:r>
+        <w:t xml:space="preserve"> </w:t>
+      </w:r>
+      <w:proofErr w:type="spellStart"/>
+      <w:r>
+        <w:t>UserController.php</w:t>
+      </w:r>
+      <w:proofErr w:type="spellEnd"/>
+      <w:r>
+        <w:t xml:space="preserve"> dan </w:t>
+      </w:r>
+      <w:proofErr w:type="spellStart"/>
+      <w:r>
+        <w:t>ubah</w:t>
+      </w:r>
+      <w:proofErr w:type="spellEnd"/>
+      <w:r>
+        <w:t xml:space="preserve"> script </w:t>
+      </w:r>
+      <w:proofErr w:type="spellStart"/>
+      <w:r>
+        <w:t>seperti</w:t>
+      </w:r>
+      <w:proofErr w:type="spellEnd"/>
+      <w:r>
+        <w:t xml:space="preserve"> </w:t>
+      </w:r>
+      <w:proofErr w:type="spellStart"/>
+      <w:r>
+        <w:t>gambar</w:t>
+      </w:r>
+      <w:proofErr w:type="spellEnd"/>
+      <w:r>
+        <w:t xml:space="preserve"> di </w:t>
+      </w:r>
+      <w:proofErr w:type="spellStart"/>
+      <w:r>
+        <w:t>bawah</w:t>
+      </w:r>
+      <w:proofErr w:type="spellEnd"/>
+      <w:r>
+        <w:t xml:space="preserve"> </w:t>
+      </w:r>
+      <w:proofErr w:type="spellStart"/>
+      <w:r>
+        <w:t>ini</w:t>
+      </w:r>
+      <w:proofErr w:type="spellEnd"/>
+    </w:p>
+    <w:p>
+      <w:pPr>
+        <w:pStyle w:val="ListParagraph"/>
+      </w:pPr>
+      <w:r>
+        <w:lastRenderedPageBreak/>
+        <w:drawing>
+          <wp:inline distT="0" distB="0" distL="0" distR="0" wp14:anchorId="37038F0D" wp14:editId="79FB11AB">
+            <wp:extent cx="5731510" cy="1219835"/>
+            <wp:effectExtent l="0" t="0" r="2540" b="0"/>
+            <wp:docPr id="1081046788" name="Picture 1"/>
+            <wp:cNvGraphicFramePr>
+              <a:graphicFrameLocks xmlns:a="http://schemas.openxmlformats.org/drawingml/2006/main" noChangeAspect="1"/>
+            </wp:cNvGraphicFramePr>
+            <a:graphic xmlns:a="http://schemas.openxmlformats.org/drawingml/2006/main">
+              <a:graphicData uri="http://schemas.openxmlformats.org/drawingml/2006/picture">
+                <pic:pic xmlns:pic="http://schemas.openxmlformats.org/drawingml/2006/picture">
+                  <pic:nvPicPr>
+                    <pic:cNvPr id="1081046788" name=""/>
+                    <pic:cNvPicPr/>
+                  </pic:nvPicPr>
+                  <pic:blipFill>
+                    <a:blip r:embed="rId21"/>
+                    <a:stretch>
+                      <a:fillRect/>
+                    </a:stretch>
+                  </pic:blipFill>
+                  <pic:spPr>
+                    <a:xfrm>
+                      <a:off x="0" y="0"/>
+                      <a:ext cx="5731510" cy="1219835"/>
+                    </a:xfrm>
+                    <a:prstGeom prst="rect">
+                      <a:avLst/>
+                    </a:prstGeom>
+                  </pic:spPr>
+                </pic:pic>
+              </a:graphicData>
+            </a:graphic>
+          </wp:inline>
+        </w:drawing>
+      </w:r>
+    </w:p>
+    <w:p>
+      <w:pPr>
+        <w:pStyle w:val="ListParagraph"/>
+      </w:pPr>
+    </w:p>
+    <w:p>
+      <w:pPr>
+        <w:pStyle w:val="ListParagraph"/>
+      </w:pPr>
+    </w:p>
+    <w:p>
+      <w:pPr>
+        <w:pStyle w:val="ListParagraph"/>
+      </w:pPr>
+      <w:r>
+        <w:rPr>
+          <w:noProof/>
+        </w:rPr>
+        <w:drawing>
+          <wp:inline distT="0" distB="0" distL="0" distR="0" wp14:anchorId="682F25D8" wp14:editId="13470DE3">
+            <wp:extent cx="5731510" cy="3223895"/>
+            <wp:effectExtent l="0" t="0" r="2540" b="0"/>
+            <wp:docPr id="2110471564" name="Picture 1"/>
+            <wp:cNvGraphicFramePr>
+              <a:graphicFrameLocks xmlns:a="http://schemas.openxmlformats.org/drawingml/2006/main" noChangeAspect="1"/>
+            </wp:cNvGraphicFramePr>
+            <a:graphic xmlns:a="http://schemas.openxmlformats.org/drawingml/2006/main">
+              <a:graphicData uri="http://schemas.openxmlformats.org/drawingml/2006/picture">
+                <pic:pic xmlns:pic="http://schemas.openxmlformats.org/drawingml/2006/picture">
+                  <pic:nvPicPr>
+                    <pic:cNvPr id="2110471564" name=""/>
+                    <pic:cNvPicPr/>
+                  </pic:nvPicPr>
+                  <pic:blipFill>
+                    <a:blip r:embed="rId22"/>
+                    <a:stretch>
+                      <a:fillRect/>
+                    </a:stretch>
+                  </pic:blipFill>
+                  <pic:spPr>
+                    <a:xfrm>
+                      <a:off x="0" y="0"/>
+                      <a:ext cx="5731510" cy="3223895"/>
+                    </a:xfrm>
+                    <a:prstGeom prst="rect">
+                      <a:avLst/>
+                    </a:prstGeom>
+                  </pic:spPr>
+                </pic:pic>
+              </a:graphicData>
+            </a:graphic>
+          </wp:inline>
+        </w:drawing>
+      </w:r>
+    </w:p>
+    <w:p/>
+    <w:p>
+      <w:r>
+        <w:t xml:space="preserve">Retrieving </w:t>
+      </w:r>
+      <w:proofErr w:type="spellStart"/>
+      <w:r>
+        <w:t>Aggregrates</w:t>
+      </w:r>
+      <w:proofErr w:type="spellEnd"/>
+    </w:p>
+    <w:p>
+      <w:pPr>
+        <w:pStyle w:val="ListParagraph"/>
+        <w:numPr>
+          <w:ilvl w:val="0"/>
+          <w:numId w:val="5"/>
+        </w:numPr>
+      </w:pPr>
+      <w:r>
+        <w:t xml:space="preserve">Ubah file controller </w:t>
+      </w:r>
+      <w:proofErr w:type="spellStart"/>
+      <w:r>
+        <w:t>dengan</w:t>
+      </w:r>
+      <w:proofErr w:type="spellEnd"/>
+      <w:r>
+        <w:t xml:space="preserve"> </w:t>
+      </w:r>
+      <w:proofErr w:type="spellStart"/>
+      <w:r>
+        <w:t>nama</w:t>
+      </w:r>
+      <w:proofErr w:type="spellEnd"/>
+      <w:r>
+        <w:t xml:space="preserve"> </w:t>
+      </w:r>
+      <w:proofErr w:type="spellStart"/>
+      <w:r>
+        <w:t>UserController.php</w:t>
+      </w:r>
+      <w:proofErr w:type="spellEnd"/>
+      <w:r>
+        <w:t xml:space="preserve"> dan </w:t>
+      </w:r>
+      <w:proofErr w:type="spellStart"/>
+      <w:r>
+        <w:t>ubah</w:t>
+      </w:r>
+      <w:proofErr w:type="spellEnd"/>
+      <w:r>
+        <w:t xml:space="preserve"> script </w:t>
+      </w:r>
+      <w:proofErr w:type="spellStart"/>
+      <w:r>
+        <w:t>seperti</w:t>
+      </w:r>
+      <w:proofErr w:type="spellEnd"/>
+      <w:r>
+        <w:t xml:space="preserve"> </w:t>
+      </w:r>
+      <w:proofErr w:type="spellStart"/>
+      <w:r>
+        <w:t>gambar</w:t>
+      </w:r>
+      <w:proofErr w:type="spellEnd"/>
+      <w:r>
+        <w:t xml:space="preserve"> di </w:t>
+      </w:r>
+      <w:proofErr w:type="spellStart"/>
+      <w:r>
+        <w:t>bawah</w:t>
+      </w:r>
+      <w:proofErr w:type="spellEnd"/>
+      <w:r>
+        <w:t xml:space="preserve"> </w:t>
+      </w:r>
+      <w:proofErr w:type="spellStart"/>
+      <w:r>
+        <w:t>ini</w:t>
+      </w:r>
+      <w:proofErr w:type="spellEnd"/>
+    </w:p>
+    <w:p>
+      <w:pPr>
+        <w:pStyle w:val="ListParagraph"/>
+      </w:pPr>
+      <w:r>
+        <w:drawing>
+          <wp:inline distT="0" distB="0" distL="0" distR="0" wp14:anchorId="54B70634" wp14:editId="0C75DCA0">
+            <wp:extent cx="5086611" cy="1568531"/>
+            <wp:effectExtent l="0" t="0" r="0" b="0"/>
+            <wp:docPr id="1027654044" name="Picture 1"/>
+            <wp:cNvGraphicFramePr>
+              <a:graphicFrameLocks xmlns:a="http://schemas.openxmlformats.org/drawingml/2006/main" noChangeAspect="1"/>
+            </wp:cNvGraphicFramePr>
+            <a:graphic xmlns:a="http://schemas.openxmlformats.org/drawingml/2006/main">
+              <a:graphicData uri="http://schemas.openxmlformats.org/drawingml/2006/picture">
+                <pic:pic xmlns:pic="http://schemas.openxmlformats.org/drawingml/2006/picture">
+                  <pic:nvPicPr>
+                    <pic:cNvPr id="1027654044" name=""/>
+                    <pic:cNvPicPr/>
+                  </pic:nvPicPr>
+                  <pic:blipFill>
+                    <a:blip r:embed="rId23"/>
+                    <a:stretch>
+                      <a:fillRect/>
+                    </a:stretch>
+                  </pic:blipFill>
+                  <pic:spPr>
+                    <a:xfrm>
+                      <a:off x="0" y="0"/>
+                      <a:ext cx="5086611" cy="1568531"/>
+                    </a:xfrm>
+                    <a:prstGeom prst="rect">
+                      <a:avLst/>
+                    </a:prstGeom>
+                  </pic:spPr>
+                </pic:pic>
+              </a:graphicData>
+            </a:graphic>
+          </wp:inline>
+        </w:drawing>
+      </w:r>
+    </w:p>
+    <w:p>
+      <w:pPr>
+        <w:pStyle w:val="ListParagraph"/>
+      </w:pPr>
+      <w:r>
+        <w:lastRenderedPageBreak/>
+        <w:drawing>
+          <wp:inline distT="0" distB="0" distL="0" distR="0" wp14:anchorId="1EE03EA1" wp14:editId="1BCF6821">
+            <wp:extent cx="3657788" cy="1498677"/>
+            <wp:effectExtent l="0" t="0" r="0" b="6350"/>
+            <wp:docPr id="2133030872" name="Picture 1"/>
+            <wp:cNvGraphicFramePr>
+              <a:graphicFrameLocks xmlns:a="http://schemas.openxmlformats.org/drawingml/2006/main" noChangeAspect="1"/>
+            </wp:cNvGraphicFramePr>
+            <a:graphic xmlns:a="http://schemas.openxmlformats.org/drawingml/2006/main">
+              <a:graphicData uri="http://schemas.openxmlformats.org/drawingml/2006/picture">
+                <pic:pic xmlns:pic="http://schemas.openxmlformats.org/drawingml/2006/picture">
+                  <pic:nvPicPr>
+                    <pic:cNvPr id="2133030872" name=""/>
+                    <pic:cNvPicPr/>
+                  </pic:nvPicPr>
+                  <pic:blipFill>
+                    <a:blip r:embed="rId24"/>
+                    <a:stretch>
+                      <a:fillRect/>
+                    </a:stretch>
+                  </pic:blipFill>
+                  <pic:spPr>
+                    <a:xfrm>
+                      <a:off x="0" y="0"/>
+                      <a:ext cx="3657788" cy="1498677"/>
+                    </a:xfrm>
+                    <a:prstGeom prst="rect">
+                      <a:avLst/>
+                    </a:prstGeom>
+                  </pic:spPr>
+                </pic:pic>
+              </a:graphicData>
+            </a:graphic>
+          </wp:inline>
+        </w:drawing>
+      </w:r>
+    </w:p>
+    <w:p>
+      <w:pPr>
+        <w:pStyle w:val="ListParagraph"/>
+        <w:numPr>
+          <w:ilvl w:val="0"/>
+          <w:numId w:val="5"/>
+        </w:numPr>
+      </w:pPr>
+      <w:r>
+        <w:t xml:space="preserve">Buat agar </w:t>
+      </w:r>
+      <w:proofErr w:type="spellStart"/>
+      <w:r>
+        <w:t>jumlah</w:t>
+      </w:r>
+      <w:proofErr w:type="spellEnd"/>
+      <w:r>
+        <w:t xml:space="preserve"> script pada </w:t>
+      </w:r>
+      <w:proofErr w:type="spellStart"/>
+      <w:r>
+        <w:t>langkah</w:t>
+      </w:r>
+      <w:proofErr w:type="spellEnd"/>
+      <w:r>
+        <w:t xml:space="preserve"> 1 </w:t>
+      </w:r>
+      <w:proofErr w:type="spellStart"/>
+      <w:r>
+        <w:t>bisa</w:t>
+      </w:r>
+      <w:proofErr w:type="spellEnd"/>
+      <w:r>
+        <w:t xml:space="preserve"> </w:t>
+      </w:r>
+      <w:proofErr w:type="spellStart"/>
+      <w:r>
+        <w:t>tampil</w:t>
+      </w:r>
+      <w:proofErr w:type="spellEnd"/>
+      <w:r>
+        <w:t xml:space="preserve"> pada </w:t>
+      </w:r>
+      <w:proofErr w:type="spellStart"/>
+      <w:r>
+        <w:t>halaman</w:t>
+      </w:r>
+      <w:proofErr w:type="spellEnd"/>
+      <w:r>
+        <w:t xml:space="preserve"> browser, </w:t>
+      </w:r>
+      <w:proofErr w:type="spellStart"/>
+      <w:r>
+        <w:t>sebagai</w:t>
+      </w:r>
+      <w:proofErr w:type="spellEnd"/>
+      <w:r>
+        <w:t xml:space="preserve"> </w:t>
+      </w:r>
+      <w:proofErr w:type="spellStart"/>
+      <w:r>
+        <w:t>contoh</w:t>
+      </w:r>
+      <w:proofErr w:type="spellEnd"/>
+      <w:r>
+        <w:t xml:space="preserve"> </w:t>
+      </w:r>
+      <w:proofErr w:type="spellStart"/>
+      <w:r>
+        <w:t>bisa</w:t>
+      </w:r>
+      <w:proofErr w:type="spellEnd"/>
+      <w:r>
+        <w:t xml:space="preserve"> </w:t>
+      </w:r>
+      <w:proofErr w:type="spellStart"/>
+      <w:r>
+        <w:t>lihat</w:t>
+      </w:r>
+      <w:proofErr w:type="spellEnd"/>
+      <w:r>
+        <w:t xml:space="preserve"> </w:t>
+      </w:r>
+      <w:proofErr w:type="spellStart"/>
+      <w:r>
+        <w:t>gambar</w:t>
+      </w:r>
+      <w:proofErr w:type="spellEnd"/>
+      <w:r>
+        <w:t xml:space="preserve"> di </w:t>
+      </w:r>
+      <w:proofErr w:type="spellStart"/>
+      <w:r>
+        <w:t>bawah</w:t>
+      </w:r>
+      <w:proofErr w:type="spellEnd"/>
+      <w:r>
+        <w:t xml:space="preserve"> </w:t>
+      </w:r>
+      <w:proofErr w:type="spellStart"/>
+      <w:r>
+        <w:t>ini</w:t>
+      </w:r>
+      <w:proofErr w:type="spellEnd"/>
+      <w:r>
+        <w:t xml:space="preserve"> dan </w:t>
+      </w:r>
+      <w:proofErr w:type="spellStart"/>
+      <w:r>
+        <w:t>ubah</w:t>
+      </w:r>
+      <w:proofErr w:type="spellEnd"/>
+      <w:r>
+        <w:t xml:space="preserve"> script pada file view </w:t>
+      </w:r>
+      <w:proofErr w:type="spellStart"/>
+      <w:r>
+        <w:t>supaya</w:t>
+      </w:r>
+      <w:proofErr w:type="spellEnd"/>
+      <w:r>
+        <w:t xml:space="preserve"> </w:t>
+      </w:r>
+      <w:proofErr w:type="spellStart"/>
+      <w:r>
+        <w:t>bisa</w:t>
+      </w:r>
+      <w:proofErr w:type="spellEnd"/>
+      <w:r>
+        <w:t xml:space="preserve"> </w:t>
+      </w:r>
+      <w:proofErr w:type="spellStart"/>
+      <w:r>
+        <w:t>muncul</w:t>
+      </w:r>
+      <w:proofErr w:type="spellEnd"/>
+      <w:r>
+        <w:t xml:space="preserve"> </w:t>
+      </w:r>
+      <w:proofErr w:type="spellStart"/>
+      <w:r>
+        <w:t>datanya</w:t>
+      </w:r>
+      <w:proofErr w:type="spellEnd"/>
+    </w:p>
+    <w:p>
+      <w:pPr>
+        <w:pStyle w:val="ListParagraph"/>
+      </w:pPr>
+      <w:r>
+        <w:drawing>
+          <wp:inline distT="0" distB="0" distL="0" distR="0" wp14:anchorId="6C834DAF" wp14:editId="04481ACE">
+            <wp:extent cx="3810196" cy="1841595"/>
+            <wp:effectExtent l="0" t="0" r="0" b="6350"/>
+            <wp:docPr id="2122607659" name="Picture 1"/>
+            <wp:cNvGraphicFramePr>
+              <a:graphicFrameLocks xmlns:a="http://schemas.openxmlformats.org/drawingml/2006/main" noChangeAspect="1"/>
+            </wp:cNvGraphicFramePr>
+            <a:graphic xmlns:a="http://schemas.openxmlformats.org/drawingml/2006/main">
+              <a:graphicData uri="http://schemas.openxmlformats.org/drawingml/2006/picture">
+                <pic:pic xmlns:pic="http://schemas.openxmlformats.org/drawingml/2006/picture">
+                  <pic:nvPicPr>
+                    <pic:cNvPr id="2122607659" name=""/>
+                    <pic:cNvPicPr/>
+                  </pic:nvPicPr>
+                  <pic:blipFill>
+                    <a:blip r:embed="rId25"/>
+                    <a:stretch>
+                      <a:fillRect/>
+                    </a:stretch>
+                  </pic:blipFill>
+                  <pic:spPr>
+                    <a:xfrm>
+                      <a:off x="0" y="0"/>
+                      <a:ext cx="3810196" cy="1841595"/>
+                    </a:xfrm>
+                    <a:prstGeom prst="rect">
+                      <a:avLst/>
+                    </a:prstGeom>
+                  </pic:spPr>
+                </pic:pic>
+              </a:graphicData>
+            </a:graphic>
+          </wp:inline>
+        </w:drawing>
+      </w:r>
+    </w:p>
+    <w:p/>
+    <w:p>
+      <w:proofErr w:type="spellStart"/>
+      <w:r>
+        <w:t>Retreiving</w:t>
+      </w:r>
+      <w:proofErr w:type="spellEnd"/>
+      <w:r>
+        <w:t xml:space="preserve"> or creating models</w:t>
+      </w:r>
+    </w:p>
+    <w:p>
+      <w:pPr>
+        <w:pStyle w:val="ListParagraph"/>
+        <w:numPr>
+          <w:ilvl w:val="0"/>
+          <w:numId w:val="6"/>
+        </w:numPr>
+      </w:pPr>
+      <w:r>
+        <w:t xml:space="preserve">Ubah file controller </w:t>
+      </w:r>
+      <w:proofErr w:type="spellStart"/>
+      <w:r>
+        <w:t>dengan</w:t>
+      </w:r>
+      <w:proofErr w:type="spellEnd"/>
+      <w:r>
+        <w:t xml:space="preserve"> </w:t>
+      </w:r>
+      <w:proofErr w:type="spellStart"/>
+      <w:r>
+        <w:t>nama</w:t>
+      </w:r>
+      <w:proofErr w:type="spellEnd"/>
+      <w:r>
+        <w:t xml:space="preserve"> </w:t>
+      </w:r>
+      <w:proofErr w:type="spellStart"/>
+      <w:r>
+        <w:t>UserController.php</w:t>
+      </w:r>
+      <w:proofErr w:type="spellEnd"/>
+      <w:r>
+        <w:t xml:space="preserve"> dan </w:t>
+      </w:r>
+      <w:proofErr w:type="spellStart"/>
+      <w:r>
+        <w:t>ubah</w:t>
+      </w:r>
+      <w:proofErr w:type="spellEnd"/>
+      <w:r>
+        <w:t xml:space="preserve"> script </w:t>
+      </w:r>
+      <w:proofErr w:type="spellStart"/>
+      <w:r>
+        <w:t>seperti</w:t>
+      </w:r>
+      <w:proofErr w:type="spellEnd"/>
+      <w:r>
+        <w:t xml:space="preserve"> </w:t>
+      </w:r>
+      <w:proofErr w:type="spellStart"/>
+      <w:r>
+        <w:t>gambar</w:t>
+      </w:r>
+      <w:proofErr w:type="spellEnd"/>
+      <w:r>
+        <w:t xml:space="preserve"> di </w:t>
+      </w:r>
+      <w:proofErr w:type="spellStart"/>
+      <w:r>
+        <w:t>bawah</w:t>
+      </w:r>
+      <w:proofErr w:type="spellEnd"/>
+      <w:r>
+        <w:t xml:space="preserve"> </w:t>
+      </w:r>
+      <w:proofErr w:type="spellStart"/>
+      <w:r>
+        <w:t>ini</w:t>
+      </w:r>
+      <w:proofErr w:type="spellEnd"/>
+    </w:p>
+    <w:p>
+      <w:pPr>
+        <w:pStyle w:val="ListParagraph"/>
+      </w:pPr>
+      <w:r>
+        <w:drawing>
+          <wp:inline distT="0" distB="0" distL="0" distR="0" wp14:anchorId="2D68855E" wp14:editId="1DD12F02">
+            <wp:extent cx="4978656" cy="2743341"/>
+            <wp:effectExtent l="0" t="0" r="0" b="0"/>
+            <wp:docPr id="783054284" name="Picture 1"/>
+            <wp:cNvGraphicFramePr>
+              <a:graphicFrameLocks xmlns:a="http://schemas.openxmlformats.org/drawingml/2006/main" noChangeAspect="1"/>
+            </wp:cNvGraphicFramePr>
+            <a:graphic xmlns:a="http://schemas.openxmlformats.org/drawingml/2006/main">
+              <a:graphicData uri="http://schemas.openxmlformats.org/drawingml/2006/picture">
+                <pic:pic xmlns:pic="http://schemas.openxmlformats.org/drawingml/2006/picture">
+                  <pic:nvPicPr>
+                    <pic:cNvPr id="783054284" name=""/>
+                    <pic:cNvPicPr/>
+                  </pic:nvPicPr>
+                  <pic:blipFill>
+                    <a:blip r:embed="rId26"/>
+                    <a:stretch>
+                      <a:fillRect/>
+                    </a:stretch>
+                  </pic:blipFill>
+                  <pic:spPr>
+                    <a:xfrm>
+                      <a:off x="0" y="0"/>
+                      <a:ext cx="4978656" cy="2743341"/>
+                    </a:xfrm>
+                    <a:prstGeom prst="rect">
+                      <a:avLst/>
+                    </a:prstGeom>
+                  </pic:spPr>
+                </pic:pic>
+              </a:graphicData>
+            </a:graphic>
+          </wp:inline>
+        </w:drawing>
+      </w:r>
+    </w:p>
+    <w:p>
+      <w:pPr>
+        <w:pStyle w:val="ListParagraph"/>
+      </w:pPr>
+      <w:r>
+        <w:lastRenderedPageBreak/>
+        <w:drawing>
+          <wp:inline distT="0" distB="0" distL="0" distR="0" wp14:anchorId="4DC6F3CD" wp14:editId="6483D710">
+            <wp:extent cx="3467278" cy="1835244"/>
+            <wp:effectExtent l="0" t="0" r="0" b="0"/>
+            <wp:docPr id="1167479443" name="Picture 1"/>
+            <wp:cNvGraphicFramePr>
+              <a:graphicFrameLocks xmlns:a="http://schemas.openxmlformats.org/drawingml/2006/main" noChangeAspect="1"/>
+            </wp:cNvGraphicFramePr>
+            <a:graphic xmlns:a="http://schemas.openxmlformats.org/drawingml/2006/main">
+              <a:graphicData uri="http://schemas.openxmlformats.org/drawingml/2006/picture">
+                <pic:pic xmlns:pic="http://schemas.openxmlformats.org/drawingml/2006/picture">
+                  <pic:nvPicPr>
+                    <pic:cNvPr id="1167479443" name=""/>
+                    <pic:cNvPicPr/>
+                  </pic:nvPicPr>
+                  <pic:blipFill>
+                    <a:blip r:embed="rId27"/>
+                    <a:stretch>
+                      <a:fillRect/>
+                    </a:stretch>
+                  </pic:blipFill>
+                  <pic:spPr>
+                    <a:xfrm>
+                      <a:off x="0" y="0"/>
+                      <a:ext cx="3467278" cy="1835244"/>
+                    </a:xfrm>
+                    <a:prstGeom prst="rect">
+                      <a:avLst/>
+                    </a:prstGeom>
+                  </pic:spPr>
+                </pic:pic>
+              </a:graphicData>
+            </a:graphic>
+          </wp:inline>
+        </w:drawing>
+      </w:r>
+    </w:p>
+    <w:p>
+      <w:pPr>
+        <w:pStyle w:val="ListParagraph"/>
+        <w:numPr>
+          <w:ilvl w:val="0"/>
+          <w:numId w:val="6"/>
+        </w:numPr>
+      </w:pPr>
+      <w:r>
+        <w:t xml:space="preserve">Ubah file controller </w:t>
+      </w:r>
+      <w:proofErr w:type="spellStart"/>
+      <w:r>
+        <w:t>dengan</w:t>
+      </w:r>
+      <w:proofErr w:type="spellEnd"/>
+      <w:r>
+        <w:t xml:space="preserve"> </w:t>
+      </w:r>
+      <w:proofErr w:type="spellStart"/>
+      <w:r>
+        <w:t>nama</w:t>
+      </w:r>
+      <w:proofErr w:type="spellEnd"/>
+      <w:r>
+        <w:t xml:space="preserve"> </w:t>
+      </w:r>
+      <w:proofErr w:type="spellStart"/>
+      <w:r>
+        <w:t>UserController.php</w:t>
+      </w:r>
+      <w:proofErr w:type="spellEnd"/>
+      <w:r>
+        <w:t xml:space="preserve"> dan </w:t>
+      </w:r>
+      <w:proofErr w:type="spellStart"/>
+      <w:r>
+        <w:t>ubah</w:t>
+      </w:r>
+      <w:proofErr w:type="spellEnd"/>
+      <w:r>
+        <w:t xml:space="preserve"> script </w:t>
+      </w:r>
+      <w:proofErr w:type="spellStart"/>
+      <w:r>
+        <w:t>seperti</w:t>
+      </w:r>
+      <w:proofErr w:type="spellEnd"/>
+      <w:r>
+        <w:t xml:space="preserve"> </w:t>
+      </w:r>
+      <w:proofErr w:type="spellStart"/>
+      <w:r>
+        <w:t>gambar</w:t>
+      </w:r>
+      <w:proofErr w:type="spellEnd"/>
+      <w:r>
+        <w:t xml:space="preserve"> di </w:t>
+      </w:r>
+      <w:proofErr w:type="spellStart"/>
+      <w:r>
+        <w:t>bawah</w:t>
+      </w:r>
+      <w:proofErr w:type="spellEnd"/>
+      <w:r>
+        <w:t xml:space="preserve"> </w:t>
+      </w:r>
+      <w:proofErr w:type="spellStart"/>
+      <w:r>
+        <w:t>ini</w:t>
+      </w:r>
+      <w:proofErr w:type="spellEnd"/>
+    </w:p>
+    <w:p>
+      <w:pPr>
+        <w:pStyle w:val="ListParagraph"/>
+      </w:pPr>
+      <w:r>
+        <w:drawing>
+          <wp:inline distT="0" distB="0" distL="0" distR="0" wp14:anchorId="79AB0A00" wp14:editId="31AB8DC0">
+            <wp:extent cx="4775445" cy="2844946"/>
+            <wp:effectExtent l="0" t="0" r="6350" b="0"/>
+            <wp:docPr id="420086656" name="Picture 1"/>
+            <wp:cNvGraphicFramePr>
+              <a:graphicFrameLocks xmlns:a="http://schemas.openxmlformats.org/drawingml/2006/main" noChangeAspect="1"/>
+            </wp:cNvGraphicFramePr>
+            <a:graphic xmlns:a="http://schemas.openxmlformats.org/drawingml/2006/main">
+              <a:graphicData uri="http://schemas.openxmlformats.org/drawingml/2006/picture">
+                <pic:pic xmlns:pic="http://schemas.openxmlformats.org/drawingml/2006/picture">
+                  <pic:nvPicPr>
+                    <pic:cNvPr id="420086656" name=""/>
+                    <pic:cNvPicPr/>
+                  </pic:nvPicPr>
+                  <pic:blipFill>
+                    <a:blip r:embed="rId28"/>
+                    <a:stretch>
+                      <a:fillRect/>
+                    </a:stretch>
+                  </pic:blipFill>
+                  <pic:spPr>
+                    <a:xfrm>
+                      <a:off x="0" y="0"/>
+                      <a:ext cx="4775445" cy="2844946"/>
+                    </a:xfrm>
+                    <a:prstGeom prst="rect">
+                      <a:avLst/>
+                    </a:prstGeom>
+                  </pic:spPr>
+                </pic:pic>
+              </a:graphicData>
+            </a:graphic>
+          </wp:inline>
+        </w:drawing>
+      </w:r>
+    </w:p>
+    <w:p>
+      <w:pPr>
+        <w:pStyle w:val="ListParagraph"/>
+      </w:pPr>
+      <w:r>
+        <w:drawing>
+          <wp:inline distT="0" distB="0" distL="0" distR="0" wp14:anchorId="442EB150" wp14:editId="4E5533F0">
+            <wp:extent cx="4603987" cy="1994002"/>
+            <wp:effectExtent l="0" t="0" r="6350" b="6350"/>
+            <wp:docPr id="1880934401" name="Picture 1"/>
+            <wp:cNvGraphicFramePr>
+              <a:graphicFrameLocks xmlns:a="http://schemas.openxmlformats.org/drawingml/2006/main" noChangeAspect="1"/>
+            </wp:cNvGraphicFramePr>
+            <a:graphic xmlns:a="http://schemas.openxmlformats.org/drawingml/2006/main">
+              <a:graphicData uri="http://schemas.openxmlformats.org/drawingml/2006/picture">
+                <pic:pic xmlns:pic="http://schemas.openxmlformats.org/drawingml/2006/picture">
+                  <pic:nvPicPr>
+                    <pic:cNvPr id="1880934401" name=""/>
+                    <pic:cNvPicPr/>
+                  </pic:nvPicPr>
+                  <pic:blipFill>
+                    <a:blip r:embed="rId29"/>
+                    <a:stretch>
+                      <a:fillRect/>
+                    </a:stretch>
+                  </pic:blipFill>
+                  <pic:spPr>
+                    <a:xfrm>
+                      <a:off x="0" y="0"/>
+                      <a:ext cx="4603987" cy="1994002"/>
+                    </a:xfrm>
+                    <a:prstGeom prst="rect">
+                      <a:avLst/>
+                    </a:prstGeom>
+                  </pic:spPr>
+                </pic:pic>
+              </a:graphicData>
+            </a:graphic>
+          </wp:inline>
+        </w:drawing>
+      </w:r>
+    </w:p>
+    <w:p>
+      <w:pPr>
+        <w:pStyle w:val="ListParagraph"/>
+      </w:pPr>
+    </w:p>
+    <w:p>
+      <w:pPr>
+        <w:pStyle w:val="ListParagraph"/>
+        <w:numPr>
+          <w:ilvl w:val="0"/>
+          <w:numId w:val="6"/>
+        </w:numPr>
+      </w:pPr>
+      <w:r>
+        <w:t xml:space="preserve">Ubah file controller </w:t>
+      </w:r>
+      <w:proofErr w:type="spellStart"/>
+      <w:r>
+        <w:t>dengan</w:t>
+      </w:r>
+      <w:proofErr w:type="spellEnd"/>
+      <w:r>
+        <w:t xml:space="preserve"> </w:t>
+      </w:r>
+      <w:proofErr w:type="spellStart"/>
+      <w:r>
+        <w:t>nama</w:t>
+      </w:r>
+      <w:proofErr w:type="spellEnd"/>
+      <w:r>
+        <w:t xml:space="preserve"> </w:t>
+      </w:r>
+      <w:proofErr w:type="spellStart"/>
+      <w:r>
+        <w:t>UserController.php</w:t>
+      </w:r>
+      <w:proofErr w:type="spellEnd"/>
+      <w:r>
+        <w:t xml:space="preserve"> dan </w:t>
+      </w:r>
+      <w:proofErr w:type="spellStart"/>
+      <w:r>
+        <w:t>ubah</w:t>
+      </w:r>
+      <w:proofErr w:type="spellEnd"/>
+      <w:r>
+        <w:t xml:space="preserve"> script </w:t>
+      </w:r>
+      <w:proofErr w:type="spellStart"/>
+      <w:r>
+        <w:t>seperti</w:t>
+      </w:r>
+      <w:proofErr w:type="spellEnd"/>
+      <w:r>
+        <w:t xml:space="preserve"> </w:t>
+      </w:r>
+      <w:proofErr w:type="spellStart"/>
+      <w:r>
+        <w:t>gambar</w:t>
+      </w:r>
+      <w:proofErr w:type="spellEnd"/>
+      <w:r>
+        <w:t xml:space="preserve"> di </w:t>
+      </w:r>
+      <w:proofErr w:type="spellStart"/>
+      <w:r>
+        <w:t>bawah</w:t>
+      </w:r>
+      <w:proofErr w:type="spellEnd"/>
+      <w:r>
+        <w:t xml:space="preserve"> </w:t>
+      </w:r>
+      <w:proofErr w:type="spellStart"/>
+      <w:r>
+        <w:t>ini</w:t>
+      </w:r>
+      <w:proofErr w:type="spellEnd"/>
+    </w:p>
+    <w:p>
+      <w:pPr>
+        <w:pStyle w:val="ListParagraph"/>
+      </w:pPr>
+      <w:r>
+        <w:lastRenderedPageBreak/>
+        <w:drawing>
+          <wp:inline distT="0" distB="0" distL="0" distR="0" wp14:anchorId="0931F01D" wp14:editId="5BD53CD5">
+            <wp:extent cx="4915153" cy="2355971"/>
+            <wp:effectExtent l="0" t="0" r="0" b="6350"/>
+            <wp:docPr id="88145217" name="Picture 1"/>
+            <wp:cNvGraphicFramePr>
+              <a:graphicFrameLocks xmlns:a="http://schemas.openxmlformats.org/drawingml/2006/main" noChangeAspect="1"/>
+            </wp:cNvGraphicFramePr>
+            <a:graphic xmlns:a="http://schemas.openxmlformats.org/drawingml/2006/main">
+              <a:graphicData uri="http://schemas.openxmlformats.org/drawingml/2006/picture">
+                <pic:pic xmlns:pic="http://schemas.openxmlformats.org/drawingml/2006/picture">
+                  <pic:nvPicPr>
+                    <pic:cNvPr id="88145217" name=""/>
+                    <pic:cNvPicPr/>
+                  </pic:nvPicPr>
+                  <pic:blipFill>
+                    <a:blip r:embed="rId30"/>
+                    <a:stretch>
+                      <a:fillRect/>
+                    </a:stretch>
+                  </pic:blipFill>
+                  <pic:spPr>
+                    <a:xfrm>
+                      <a:off x="0" y="0"/>
+                      <a:ext cx="4915153" cy="2355971"/>
+                    </a:xfrm>
+                    <a:prstGeom prst="rect">
+                      <a:avLst/>
+                    </a:prstGeom>
+                  </pic:spPr>
+                </pic:pic>
+              </a:graphicData>
+            </a:graphic>
+          </wp:inline>
+        </w:drawing>
+      </w:r>
+    </w:p>
+    <w:p>
+      <w:pPr>
+        <w:pStyle w:val="ListParagraph"/>
+      </w:pPr>
+      <w:r>
+        <w:drawing>
+          <wp:inline distT="0" distB="0" distL="0" distR="0" wp14:anchorId="2F286E91" wp14:editId="3D267742">
+            <wp:extent cx="3359323" cy="1816193"/>
+            <wp:effectExtent l="0" t="0" r="0" b="0"/>
+            <wp:docPr id="1768420130" name="Picture 1"/>
+            <wp:cNvGraphicFramePr>
+              <a:graphicFrameLocks xmlns:a="http://schemas.openxmlformats.org/drawingml/2006/main" noChangeAspect="1"/>
+            </wp:cNvGraphicFramePr>
+            <a:graphic xmlns:a="http://schemas.openxmlformats.org/drawingml/2006/main">
+              <a:graphicData uri="http://schemas.openxmlformats.org/drawingml/2006/picture">
+                <pic:pic xmlns:pic="http://schemas.openxmlformats.org/drawingml/2006/picture">
+                  <pic:nvPicPr>
+                    <pic:cNvPr id="1768420130" name=""/>
+                    <pic:cNvPicPr/>
+                  </pic:nvPicPr>
+                  <pic:blipFill>
+                    <a:blip r:embed="rId31"/>
+                    <a:stretch>
+                      <a:fillRect/>
+                    </a:stretch>
+                  </pic:blipFill>
+                  <pic:spPr>
+                    <a:xfrm>
+                      <a:off x="0" y="0"/>
+                      <a:ext cx="3359323" cy="1816193"/>
+                    </a:xfrm>
+                    <a:prstGeom prst="rect">
+                      <a:avLst/>
+                    </a:prstGeom>
+                  </pic:spPr>
+                </pic:pic>
+              </a:graphicData>
+            </a:graphic>
+          </wp:inline>
+        </w:drawing>
+      </w:r>
+    </w:p>
+    <w:p>
+      <w:pPr>
+        <w:pStyle w:val="ListParagraph"/>
+        <w:numPr>
+          <w:ilvl w:val="0"/>
+          <w:numId w:val="6"/>
+        </w:numPr>
+      </w:pPr>
+      <w:r>
+        <w:t xml:space="preserve">Ubah file controller </w:t>
+      </w:r>
+      <w:proofErr w:type="spellStart"/>
+      <w:r>
+        <w:t>dengan</w:t>
+      </w:r>
+      <w:proofErr w:type="spellEnd"/>
+      <w:r>
+        <w:t xml:space="preserve"> </w:t>
+      </w:r>
+      <w:proofErr w:type="spellStart"/>
+      <w:r>
+        <w:t>nama</w:t>
+      </w:r>
+      <w:proofErr w:type="spellEnd"/>
+      <w:r>
+        <w:t xml:space="preserve"> </w:t>
+      </w:r>
+      <w:proofErr w:type="spellStart"/>
+      <w:r>
+        <w:t>UserController.php</w:t>
+      </w:r>
+      <w:proofErr w:type="spellEnd"/>
+      <w:r>
+        <w:t xml:space="preserve"> dan </w:t>
+      </w:r>
+      <w:proofErr w:type="spellStart"/>
+      <w:r>
+        <w:t>ubah</w:t>
+      </w:r>
+      <w:proofErr w:type="spellEnd"/>
+      <w:r>
+        <w:t xml:space="preserve"> script </w:t>
+      </w:r>
+      <w:proofErr w:type="spellStart"/>
+      <w:r>
+        <w:t>seperti</w:t>
+      </w:r>
+      <w:proofErr w:type="spellEnd"/>
+      <w:r>
+        <w:t xml:space="preserve"> </w:t>
+      </w:r>
+      <w:proofErr w:type="spellStart"/>
+      <w:r>
+        <w:t>gambar</w:t>
+      </w:r>
+      <w:proofErr w:type="spellEnd"/>
+      <w:r>
+        <w:t xml:space="preserve"> di </w:t>
+      </w:r>
+      <w:proofErr w:type="spellStart"/>
+      <w:r>
+        <w:t>bawah</w:t>
+      </w:r>
+      <w:proofErr w:type="spellEnd"/>
+      <w:r>
+        <w:t xml:space="preserve"> </w:t>
+      </w:r>
+      <w:proofErr w:type="spellStart"/>
+      <w:r>
+        <w:t>ini</w:t>
+      </w:r>
+      <w:proofErr w:type="spellEnd"/>
+    </w:p>
+    <w:p>
+      <w:pPr>
+        <w:pStyle w:val="ListParagraph"/>
+      </w:pPr>
+      <w:r>
+        <w:drawing>
+          <wp:inline distT="0" distB="0" distL="0" distR="0" wp14:anchorId="1D8D2D45" wp14:editId="4C0E6A96">
+            <wp:extent cx="5219968" cy="2305168"/>
+            <wp:effectExtent l="0" t="0" r="0" b="0"/>
+            <wp:docPr id="1939805247" name="Picture 1"/>
+            <wp:cNvGraphicFramePr>
+              <a:graphicFrameLocks xmlns:a="http://schemas.openxmlformats.org/drawingml/2006/main" noChangeAspect="1"/>
+            </wp:cNvGraphicFramePr>
+            <a:graphic xmlns:a="http://schemas.openxmlformats.org/drawingml/2006/main">
+              <a:graphicData uri="http://schemas.openxmlformats.org/drawingml/2006/picture">
+                <pic:pic xmlns:pic="http://schemas.openxmlformats.org/drawingml/2006/picture">
+                  <pic:nvPicPr>
+                    <pic:cNvPr id="1939805247" name=""/>
+                    <pic:cNvPicPr/>
+                  </pic:nvPicPr>
+                  <pic:blipFill>
+                    <a:blip r:embed="rId32"/>
+                    <a:stretch>
+                      <a:fillRect/>
+                    </a:stretch>
+                  </pic:blipFill>
+                  <pic:spPr>
+                    <a:xfrm>
+                      <a:off x="0" y="0"/>
+                      <a:ext cx="5219968" cy="2305168"/>
+                    </a:xfrm>
+                    <a:prstGeom prst="rect">
+                      <a:avLst/>
+                    </a:prstGeom>
+                  </pic:spPr>
+                </pic:pic>
+              </a:graphicData>
+            </a:graphic>
+          </wp:inline>
+        </w:drawing>
+      </w:r>
+    </w:p>
+    <w:p>
+      <w:pPr>
+        <w:pStyle w:val="ListParagraph"/>
+      </w:pPr>
+      <w:r>
+        <w:drawing>
+          <wp:inline distT="0" distB="0" distL="0" distR="0" wp14:anchorId="4C9D064D" wp14:editId="3F07A0A6">
+            <wp:extent cx="4095961" cy="1924149"/>
+            <wp:effectExtent l="0" t="0" r="0" b="0"/>
+            <wp:docPr id="314975109" name="Picture 1"/>
+            <wp:cNvGraphicFramePr>
+              <a:graphicFrameLocks xmlns:a="http://schemas.openxmlformats.org/drawingml/2006/main" noChangeAspect="1"/>
+            </wp:cNvGraphicFramePr>
+            <a:graphic xmlns:a="http://schemas.openxmlformats.org/drawingml/2006/main">
+              <a:graphicData uri="http://schemas.openxmlformats.org/drawingml/2006/picture">
+                <pic:pic xmlns:pic="http://schemas.openxmlformats.org/drawingml/2006/picture">
+                  <pic:nvPicPr>
+                    <pic:cNvPr id="314975109" name=""/>
+                    <pic:cNvPicPr/>
+                  </pic:nvPicPr>
+                  <pic:blipFill>
+                    <a:blip r:embed="rId33"/>
+                    <a:stretch>
+                      <a:fillRect/>
+                    </a:stretch>
+                  </pic:blipFill>
+                  <pic:spPr>
+                    <a:xfrm>
+                      <a:off x="0" y="0"/>
+                      <a:ext cx="4095961" cy="1924149"/>
+                    </a:xfrm>
+                    <a:prstGeom prst="rect">
+                      <a:avLst/>
+                    </a:prstGeom>
+                  </pic:spPr>
+                </pic:pic>
+              </a:graphicData>
+            </a:graphic>
+          </wp:inline>
+        </w:drawing>
+      </w:r>
+    </w:p>
+    <w:p>
+      <w:pPr>
+        <w:pStyle w:val="ListParagraph"/>
+        <w:numPr>
+          <w:ilvl w:val="0"/>
+          <w:numId w:val="6"/>
+        </w:numPr>
+      </w:pPr>
+      <w:r>
+        <w:lastRenderedPageBreak/>
+        <w:t xml:space="preserve">Ubah file controller </w:t>
+      </w:r>
+      <w:proofErr w:type="spellStart"/>
+      <w:r>
+        <w:t>dengan</w:t>
+      </w:r>
+      <w:proofErr w:type="spellEnd"/>
+      <w:r>
+        <w:t xml:space="preserve"> </w:t>
+      </w:r>
+      <w:proofErr w:type="spellStart"/>
+      <w:r>
+        <w:t>nama</w:t>
+      </w:r>
+      <w:proofErr w:type="spellEnd"/>
+      <w:r>
+        <w:t xml:space="preserve"> </w:t>
+      </w:r>
+      <w:proofErr w:type="spellStart"/>
+      <w:r>
+        <w:t>UserController.php</w:t>
+      </w:r>
+      <w:proofErr w:type="spellEnd"/>
+      <w:r>
+        <w:t xml:space="preserve"> dan </w:t>
+      </w:r>
+      <w:proofErr w:type="spellStart"/>
+      <w:r>
+        <w:t>ubah</w:t>
+      </w:r>
+      <w:proofErr w:type="spellEnd"/>
+      <w:r>
+        <w:t xml:space="preserve"> script </w:t>
+      </w:r>
+      <w:proofErr w:type="spellStart"/>
+      <w:r>
+        <w:t>seperti</w:t>
+      </w:r>
+      <w:proofErr w:type="spellEnd"/>
+      <w:r>
+        <w:t xml:space="preserve"> </w:t>
+      </w:r>
+      <w:proofErr w:type="spellStart"/>
+      <w:r>
+        <w:t>gambar</w:t>
+      </w:r>
+      <w:proofErr w:type="spellEnd"/>
+      <w:r>
+        <w:t xml:space="preserve"> di </w:t>
+      </w:r>
+      <w:proofErr w:type="spellStart"/>
+      <w:r>
+        <w:t>bawah</w:t>
+      </w:r>
+      <w:proofErr w:type="spellEnd"/>
+      <w:r>
+        <w:t xml:space="preserve"> </w:t>
+      </w:r>
+      <w:proofErr w:type="spellStart"/>
+      <w:r>
+        <w:t>ini</w:t>
+      </w:r>
+      <w:proofErr w:type="spellEnd"/>
+    </w:p>
+    <w:p>
+      <w:pPr>
+        <w:pStyle w:val="ListParagraph"/>
+      </w:pPr>
+      <w:r>
+        <w:drawing>
+          <wp:inline distT="0" distB="0" distL="0" distR="0" wp14:anchorId="14761D0A" wp14:editId="2697EF15">
+            <wp:extent cx="5731510" cy="2212340"/>
+            <wp:effectExtent l="0" t="0" r="2540" b="0"/>
+            <wp:docPr id="1907214736" name="Picture 1"/>
+            <wp:cNvGraphicFramePr>
+              <a:graphicFrameLocks xmlns:a="http://schemas.openxmlformats.org/drawingml/2006/main" noChangeAspect="1"/>
+            </wp:cNvGraphicFramePr>
+            <a:graphic xmlns:a="http://schemas.openxmlformats.org/drawingml/2006/main">
+              <a:graphicData uri="http://schemas.openxmlformats.org/drawingml/2006/picture">
+                <pic:pic xmlns:pic="http://schemas.openxmlformats.org/drawingml/2006/picture">
+                  <pic:nvPicPr>
+                    <pic:cNvPr id="1907214736" name=""/>
+                    <pic:cNvPicPr/>
+                  </pic:nvPicPr>
+                  <pic:blipFill>
+                    <a:blip r:embed="rId34"/>
+                    <a:stretch>
+                      <a:fillRect/>
+                    </a:stretch>
+                  </pic:blipFill>
+                  <pic:spPr>
+                    <a:xfrm>
+                      <a:off x="0" y="0"/>
+                      <a:ext cx="5731510" cy="2212340"/>
+                    </a:xfrm>
+                    <a:prstGeom prst="rect">
+                      <a:avLst/>
+                    </a:prstGeom>
+                  </pic:spPr>
+                </pic:pic>
+              </a:graphicData>
+            </a:graphic>
+          </wp:inline>
+        </w:drawing>
+      </w:r>
+    </w:p>
+    <w:p>
+      <w:pPr>
+        <w:pStyle w:val="ListParagraph"/>
+      </w:pPr>
+      <w:r>
+        <w:drawing>
+          <wp:inline distT="0" distB="0" distL="0" distR="0" wp14:anchorId="6F9EE5A8" wp14:editId="3DDD57F1">
+            <wp:extent cx="4095961" cy="1930499"/>
+            <wp:effectExtent l="0" t="0" r="0" b="0"/>
+            <wp:docPr id="1337376007" name="Picture 1"/>
+            <wp:cNvGraphicFramePr>
+              <a:graphicFrameLocks xmlns:a="http://schemas.openxmlformats.org/drawingml/2006/main" noChangeAspect="1"/>
+            </wp:cNvGraphicFramePr>
+            <a:graphic xmlns:a="http://schemas.openxmlformats.org/drawingml/2006/main">
+              <a:graphicData uri="http://schemas.openxmlformats.org/drawingml/2006/picture">
+                <pic:pic xmlns:pic="http://schemas.openxmlformats.org/drawingml/2006/picture">
+                  <pic:nvPicPr>
+                    <pic:cNvPr id="1337376007" name=""/>
+                    <pic:cNvPicPr/>
+                  </pic:nvPicPr>
+                  <pic:blipFill>
+                    <a:blip r:embed="rId35"/>
+                    <a:stretch>
+                      <a:fillRect/>
+                    </a:stretch>
+                  </pic:blipFill>
+                  <pic:spPr>
+                    <a:xfrm>
+                      <a:off x="0" y="0"/>
+                      <a:ext cx="4095961" cy="1930499"/>
+                    </a:xfrm>
+                    <a:prstGeom prst="rect">
+                      <a:avLst/>
+                    </a:prstGeom>
+                  </pic:spPr>
+                </pic:pic>
+              </a:graphicData>
+            </a:graphic>
+          </wp:inline>
+        </w:drawing>
+      </w:r>
+    </w:p>
+    <w:p>
+      <w:r>
+        <w:t>Attribute Changes</w:t>
+      </w:r>
+    </w:p>
+    <w:p>
+      <w:pPr>
+        <w:pStyle w:val="ListParagraph"/>
+        <w:numPr>
+          <w:ilvl w:val="0"/>
+          <w:numId w:val="7"/>
+        </w:numPr>
+      </w:pPr>
+      <w:r>
+        <w:t xml:space="preserve">Ubah file controller </w:t>
+      </w:r>
+      <w:proofErr w:type="spellStart"/>
+      <w:r>
+        <w:t>dengan</w:t>
+      </w:r>
+      <w:proofErr w:type="spellEnd"/>
+      <w:r>
+        <w:t xml:space="preserve"> </w:t>
+      </w:r>
+      <w:proofErr w:type="spellStart"/>
+      <w:r>
+        <w:t>nama</w:t>
+      </w:r>
+      <w:proofErr w:type="spellEnd"/>
+      <w:r>
+        <w:t xml:space="preserve"> </w:t>
+      </w:r>
+      <w:proofErr w:type="spellStart"/>
+      <w:r>
+        <w:t>UserController.php</w:t>
+      </w:r>
+      <w:proofErr w:type="spellEnd"/>
+      <w:r>
+        <w:t xml:space="preserve"> dan </w:t>
+      </w:r>
+      <w:proofErr w:type="spellStart"/>
+      <w:r>
+        <w:t>ubah</w:t>
+      </w:r>
+      <w:proofErr w:type="spellEnd"/>
+      <w:r>
+        <w:t xml:space="preserve"> script </w:t>
+      </w:r>
+      <w:proofErr w:type="spellStart"/>
+      <w:r>
+        <w:t>seperti</w:t>
+      </w:r>
+      <w:proofErr w:type="spellEnd"/>
+      <w:r>
+        <w:t xml:space="preserve"> </w:t>
+      </w:r>
+      <w:proofErr w:type="spellStart"/>
+      <w:r>
+        <w:t>gambar</w:t>
+      </w:r>
+      <w:proofErr w:type="spellEnd"/>
+      <w:r>
+        <w:t xml:space="preserve"> di </w:t>
+      </w:r>
+      <w:proofErr w:type="spellStart"/>
+      <w:r>
+        <w:t>bawah</w:t>
+      </w:r>
+      <w:proofErr w:type="spellEnd"/>
+      <w:r>
+        <w:t xml:space="preserve"> </w:t>
+      </w:r>
+      <w:proofErr w:type="spellStart"/>
+      <w:r>
+        <w:t>ini</w:t>
+      </w:r>
+      <w:proofErr w:type="spellEnd"/>
+    </w:p>
+    <w:p>
+      <w:pPr>
+        <w:pStyle w:val="ListParagraph"/>
+      </w:pPr>
+      <w:r>
+        <w:lastRenderedPageBreak/>
+        <w:drawing>
+          <wp:inline distT="0" distB="0" distL="0" distR="0" wp14:anchorId="1E50FBE0" wp14:editId="23DB9306">
+            <wp:extent cx="4591286" cy="4991357"/>
+            <wp:effectExtent l="0" t="0" r="0" b="0"/>
+            <wp:docPr id="1684662486" name="Picture 1"/>
+            <wp:cNvGraphicFramePr>
+              <a:graphicFrameLocks xmlns:a="http://schemas.openxmlformats.org/drawingml/2006/main" noChangeAspect="1"/>
+            </wp:cNvGraphicFramePr>
+            <a:graphic xmlns:a="http://schemas.openxmlformats.org/drawingml/2006/main">
+              <a:graphicData uri="http://schemas.openxmlformats.org/drawingml/2006/picture">
+                <pic:pic xmlns:pic="http://schemas.openxmlformats.org/drawingml/2006/picture">
+                  <pic:nvPicPr>
+                    <pic:cNvPr id="1684662486" name=""/>
+                    <pic:cNvPicPr/>
+                  </pic:nvPicPr>
+                  <pic:blipFill>
+                    <a:blip r:embed="rId36"/>
+                    <a:stretch>
+                      <a:fillRect/>
+                    </a:stretch>
+                  </pic:blipFill>
+                  <pic:spPr>
+                    <a:xfrm>
+                      <a:off x="0" y="0"/>
+                      <a:ext cx="4591286" cy="4991357"/>
+                    </a:xfrm>
+                    <a:prstGeom prst="rect">
+                      <a:avLst/>
+                    </a:prstGeom>
+                  </pic:spPr>
+                </pic:pic>
+              </a:graphicData>
+            </a:graphic>
+          </wp:inline>
+        </w:drawing>
+      </w:r>
+    </w:p>
+    <w:p>
+      <w:pPr>
+        <w:pStyle w:val="ListParagraph"/>
+      </w:pPr>
+      <w:r>
+        <w:drawing>
+          <wp:inline distT="0" distB="0" distL="0" distR="0" wp14:anchorId="4DD86101" wp14:editId="010E3AF5">
+            <wp:extent cx="4083260" cy="1238314"/>
+            <wp:effectExtent l="0" t="0" r="0" b="0"/>
+            <wp:docPr id="9141778" name="Picture 1"/>
+            <wp:cNvGraphicFramePr>
+              <a:graphicFrameLocks xmlns:a="http://schemas.openxmlformats.org/drawingml/2006/main" noChangeAspect="1"/>
+            </wp:cNvGraphicFramePr>
+            <a:graphic xmlns:a="http://schemas.openxmlformats.org/drawingml/2006/main">
+              <a:graphicData uri="http://schemas.openxmlformats.org/drawingml/2006/picture">
+                <pic:pic xmlns:pic="http://schemas.openxmlformats.org/drawingml/2006/picture">
+                  <pic:nvPicPr>
+                    <pic:cNvPr id="9141778" name=""/>
+                    <pic:cNvPicPr/>
+                  </pic:nvPicPr>
+                  <pic:blipFill>
+                    <a:blip r:embed="rId37"/>
+                    <a:stretch>
+                      <a:fillRect/>
+                    </a:stretch>
+                  </pic:blipFill>
+                  <pic:spPr>
+                    <a:xfrm>
+                      <a:off x="0" y="0"/>
+                      <a:ext cx="4083260" cy="1238314"/>
+                    </a:xfrm>
+                    <a:prstGeom prst="rect">
+                      <a:avLst/>
+                    </a:prstGeom>
+                  </pic:spPr>
+                </pic:pic>
+              </a:graphicData>
+            </a:graphic>
+          </wp:inline>
+        </w:drawing>
+      </w:r>
+    </w:p>
+    <w:p>
+      <w:pPr>
+        <w:pStyle w:val="ListParagraph"/>
+        <w:numPr>
+          <w:ilvl w:val="0"/>
+          <w:numId w:val="7"/>
+        </w:numPr>
+      </w:pPr>
+      <w:r>
+        <w:t xml:space="preserve">Ubah file controller </w:t>
+      </w:r>
+      <w:proofErr w:type="spellStart"/>
+      <w:r>
+        <w:t>dengan</w:t>
+      </w:r>
+      <w:proofErr w:type="spellEnd"/>
+      <w:r>
+        <w:t xml:space="preserve"> </w:t>
+      </w:r>
+      <w:proofErr w:type="spellStart"/>
+      <w:r>
+        <w:t>nama</w:t>
+      </w:r>
+      <w:proofErr w:type="spellEnd"/>
+      <w:r>
+        <w:t xml:space="preserve"> </w:t>
+      </w:r>
+      <w:proofErr w:type="spellStart"/>
+      <w:r>
+        <w:t>UserController.php</w:t>
+      </w:r>
+      <w:proofErr w:type="spellEnd"/>
+      <w:r>
+        <w:t xml:space="preserve"> dan </w:t>
+      </w:r>
+      <w:proofErr w:type="spellStart"/>
+      <w:r>
+        <w:t>ubah</w:t>
+      </w:r>
+      <w:proofErr w:type="spellEnd"/>
+      <w:r>
+        <w:t xml:space="preserve"> script </w:t>
+      </w:r>
+      <w:proofErr w:type="spellStart"/>
+      <w:r>
+        <w:t>seperti</w:t>
+      </w:r>
+      <w:proofErr w:type="spellEnd"/>
+      <w:r>
+        <w:t xml:space="preserve"> </w:t>
+      </w:r>
+      <w:proofErr w:type="spellStart"/>
+      <w:r>
+        <w:t>gambar</w:t>
+      </w:r>
+      <w:proofErr w:type="spellEnd"/>
+      <w:r>
+        <w:t xml:space="preserve"> di </w:t>
+      </w:r>
+      <w:proofErr w:type="spellStart"/>
+      <w:r>
+        <w:t>bawah</w:t>
+      </w:r>
+      <w:proofErr w:type="spellEnd"/>
+      <w:r>
+        <w:t xml:space="preserve"> </w:t>
+      </w:r>
+      <w:proofErr w:type="spellStart"/>
+      <w:r>
+        <w:t>ini</w:t>
+      </w:r>
+      <w:proofErr w:type="spellEnd"/>
+    </w:p>
+    <w:p>
+      <w:pPr>
+        <w:pStyle w:val="ListParagraph"/>
+      </w:pPr>
+      <w:r>
+        <w:lastRenderedPageBreak/>
+        <w:drawing>
+          <wp:inline distT="0" distB="0" distL="0" distR="0" wp14:anchorId="022FA77F" wp14:editId="79395BAB">
+            <wp:extent cx="4362674" cy="2298818"/>
+            <wp:effectExtent l="0" t="0" r="0" b="6350"/>
+            <wp:docPr id="2084405909" name="Picture 1"/>
+            <wp:cNvGraphicFramePr>
+              <a:graphicFrameLocks xmlns:a="http://schemas.openxmlformats.org/drawingml/2006/main" noChangeAspect="1"/>
+            </wp:cNvGraphicFramePr>
+            <a:graphic xmlns:a="http://schemas.openxmlformats.org/drawingml/2006/main">
+              <a:graphicData uri="http://schemas.openxmlformats.org/drawingml/2006/picture">
+                <pic:pic xmlns:pic="http://schemas.openxmlformats.org/drawingml/2006/picture">
+                  <pic:nvPicPr>
+                    <pic:cNvPr id="2084405909" name=""/>
+                    <pic:cNvPicPr/>
+                  </pic:nvPicPr>
+                  <pic:blipFill>
+                    <a:blip r:embed="rId38"/>
+                    <a:stretch>
+                      <a:fillRect/>
+                    </a:stretch>
+                  </pic:blipFill>
+                  <pic:spPr>
+                    <a:xfrm>
+                      <a:off x="0" y="0"/>
+                      <a:ext cx="4362674" cy="2298818"/>
+                    </a:xfrm>
+                    <a:prstGeom prst="rect">
+                      <a:avLst/>
+                    </a:prstGeom>
+                  </pic:spPr>
+                </pic:pic>
+              </a:graphicData>
+            </a:graphic>
+          </wp:inline>
+        </w:drawing>
+      </w:r>
+    </w:p>
+    <w:p>
+      <w:pPr>
+        <w:pStyle w:val="ListParagraph"/>
+      </w:pPr>
+      <w:r>
+        <w:drawing>
+          <wp:inline distT="0" distB="0" distL="0" distR="0" wp14:anchorId="2CCEE26E" wp14:editId="17D15188">
+            <wp:extent cx="4496031" cy="990651"/>
+            <wp:effectExtent l="0" t="0" r="0" b="0"/>
+            <wp:docPr id="1746889915" name="Picture 1"/>
+            <wp:cNvGraphicFramePr>
+              <a:graphicFrameLocks xmlns:a="http://schemas.openxmlformats.org/drawingml/2006/main" noChangeAspect="1"/>
+            </wp:cNvGraphicFramePr>
+            <a:graphic xmlns:a="http://schemas.openxmlformats.org/drawingml/2006/main">
+              <a:graphicData uri="http://schemas.openxmlformats.org/drawingml/2006/picture">
+                <pic:pic xmlns:pic="http://schemas.openxmlformats.org/drawingml/2006/picture">
+                  <pic:nvPicPr>
+                    <pic:cNvPr id="1746889915" name=""/>
+                    <pic:cNvPicPr/>
+                  </pic:nvPicPr>
+                  <pic:blipFill>
+                    <a:blip r:embed="rId39"/>
+                    <a:stretch>
+                      <a:fillRect/>
+                    </a:stretch>
+                  </pic:blipFill>
+                  <pic:spPr>
+                    <a:xfrm>
+                      <a:off x="0" y="0"/>
+                      <a:ext cx="4496031" cy="990651"/>
+                    </a:xfrm>
+                    <a:prstGeom prst="rect">
+                      <a:avLst/>
+                    </a:prstGeom>
+                  </pic:spPr>
+                </pic:pic>
+              </a:graphicData>
+            </a:graphic>
+          </wp:inline>
+        </w:drawing>
+      </w:r>
+    </w:p>
+    <w:p/>
+    <w:p>
+      <w:r>
+        <w:t>Create, Read, Update, Delete (CRUD)</w:t>
+      </w:r>
+    </w:p>
+    <w:p>
+      <w:pPr>
+        <w:pStyle w:val="ListParagraph"/>
+        <w:numPr>
+          <w:ilvl w:val="0"/>
+          <w:numId w:val="8"/>
+        </w:numPr>
+      </w:pPr>
+      <w:r>
+        <w:t xml:space="preserve">Buka file view pada </w:t>
+      </w:r>
+      <w:proofErr w:type="spellStart"/>
+      <w:r>
+        <w:t>user.blade.php</w:t>
+      </w:r>
+      <w:proofErr w:type="spellEnd"/>
+      <w:r>
+        <w:t xml:space="preserve"> dan buat </w:t>
+      </w:r>
+      <w:proofErr w:type="spellStart"/>
+      <w:r>
+        <w:t>scritpnya</w:t>
+      </w:r>
+      <w:proofErr w:type="spellEnd"/>
+      <w:r>
+        <w:t xml:space="preserve"> </w:t>
+      </w:r>
+      <w:proofErr w:type="spellStart"/>
+      <w:r>
+        <w:t>menjadi</w:t>
+      </w:r>
+      <w:proofErr w:type="spellEnd"/>
+      <w:r>
+        <w:t xml:space="preserve"> </w:t>
+      </w:r>
+      <w:proofErr w:type="spellStart"/>
+      <w:r>
+        <w:t>seperti</w:t>
+      </w:r>
+      <w:proofErr w:type="spellEnd"/>
+      <w:r>
+        <w:t xml:space="preserve"> di </w:t>
+      </w:r>
+      <w:proofErr w:type="spellStart"/>
+      <w:r>
+        <w:t>bawah</w:t>
+      </w:r>
+      <w:proofErr w:type="spellEnd"/>
+      <w:r>
+        <w:t xml:space="preserve"> </w:t>
+      </w:r>
+      <w:proofErr w:type="spellStart"/>
+      <w:r>
+        <w:t>ini</w:t>
+      </w:r>
+      <w:proofErr w:type="spellEnd"/>
+    </w:p>
+    <w:p>
+      <w:pPr>
+        <w:pStyle w:val="ListParagraph"/>
+      </w:pPr>
+      <w:r>
+        <w:drawing>
+          <wp:inline distT="0" distB="0" distL="0" distR="0" wp14:anchorId="231CCAFE" wp14:editId="076929D9">
+            <wp:extent cx="5731510" cy="3110230"/>
+            <wp:effectExtent l="0" t="0" r="2540" b="0"/>
+            <wp:docPr id="569625535" name="Picture 1"/>
+            <wp:cNvGraphicFramePr>
+              <a:graphicFrameLocks xmlns:a="http://schemas.openxmlformats.org/drawingml/2006/main" noChangeAspect="1"/>
+            </wp:cNvGraphicFramePr>
+            <a:graphic xmlns:a="http://schemas.openxmlformats.org/drawingml/2006/main">
+              <a:graphicData uri="http://schemas.openxmlformats.org/drawingml/2006/picture">
+                <pic:pic xmlns:pic="http://schemas.openxmlformats.org/drawingml/2006/picture">
+                  <pic:nvPicPr>
+                    <pic:cNvPr id="569625535" name=""/>
+                    <pic:cNvPicPr/>
+                  </pic:nvPicPr>
+                  <pic:blipFill>
+                    <a:blip r:embed="rId40"/>
+                    <a:stretch>
+                      <a:fillRect/>
+                    </a:stretch>
+                  </pic:blipFill>
+                  <pic:spPr>
+                    <a:xfrm>
+                      <a:off x="0" y="0"/>
+                      <a:ext cx="5731510" cy="3110230"/>
+                    </a:xfrm>
+                    <a:prstGeom prst="rect">
+                      <a:avLst/>
+                    </a:prstGeom>
+                  </pic:spPr>
+                </pic:pic>
+              </a:graphicData>
+            </a:graphic>
+          </wp:inline>
+        </w:drawing>
+      </w:r>
+    </w:p>
+    <w:p>
+      <w:pPr>
+        <w:pStyle w:val="ListParagraph"/>
+        <w:numPr>
+          <w:ilvl w:val="0"/>
+          <w:numId w:val="8"/>
+        </w:numPr>
+      </w:pPr>
+      <w:r>
+        <w:t xml:space="preserve">Buka file controller pada </w:t>
+      </w:r>
+      <w:proofErr w:type="spellStart"/>
+      <w:r>
+        <w:t>UserController.php</w:t>
+      </w:r>
+      <w:proofErr w:type="spellEnd"/>
+      <w:r>
+        <w:t xml:space="preserve"> dan buat </w:t>
+      </w:r>
+      <w:proofErr w:type="spellStart"/>
+      <w:r>
+        <w:t>scriptnya</w:t>
+      </w:r>
+      <w:proofErr w:type="spellEnd"/>
+      <w:r>
+        <w:t xml:space="preserve"> </w:t>
+      </w:r>
+      <w:proofErr w:type="spellStart"/>
+      <w:r>
+        <w:t>untuk</w:t>
+      </w:r>
+      <w:proofErr w:type="spellEnd"/>
+      <w:r>
+        <w:t xml:space="preserve"> read </w:t>
+      </w:r>
+      <w:proofErr w:type="spellStart"/>
+      <w:r>
+        <w:t>menjadi</w:t>
+      </w:r>
+      <w:proofErr w:type="spellEnd"/>
+      <w:r>
+        <w:t xml:space="preserve"> </w:t>
+      </w:r>
+      <w:proofErr w:type="spellStart"/>
+      <w:r>
+        <w:t>seperti</w:t>
+      </w:r>
+      <w:proofErr w:type="spellEnd"/>
+      <w:r>
+        <w:t xml:space="preserve"> di </w:t>
+      </w:r>
+      <w:proofErr w:type="spellStart"/>
+      <w:r>
+        <w:t>bawah</w:t>
+      </w:r>
+      <w:proofErr w:type="spellEnd"/>
+      <w:r>
+        <w:t xml:space="preserve"> </w:t>
+      </w:r>
+      <w:proofErr w:type="spellStart"/>
+      <w:r>
+        <w:t>ini</w:t>
+      </w:r>
+      <w:proofErr w:type="spellEnd"/>
+    </w:p>
+    <w:p>
+      <w:pPr>
+        <w:pStyle w:val="ListParagraph"/>
+      </w:pPr>
+      <w:r>
+        <w:drawing>
+          <wp:inline distT="0" distB="0" distL="0" distR="0" wp14:anchorId="618AFCF3" wp14:editId="2C16DC42">
+            <wp:extent cx="4673840" cy="997001"/>
+            <wp:effectExtent l="0" t="0" r="0" b="0"/>
+            <wp:docPr id="964263414" name="Picture 1"/>
+            <wp:cNvGraphicFramePr>
+              <a:graphicFrameLocks xmlns:a="http://schemas.openxmlformats.org/drawingml/2006/main" noChangeAspect="1"/>
+            </wp:cNvGraphicFramePr>
+            <a:graphic xmlns:a="http://schemas.openxmlformats.org/drawingml/2006/main">
+              <a:graphicData uri="http://schemas.openxmlformats.org/drawingml/2006/picture">
+                <pic:pic xmlns:pic="http://schemas.openxmlformats.org/drawingml/2006/picture">
+                  <pic:nvPicPr>
+                    <pic:cNvPr id="964263414" name=""/>
+                    <pic:cNvPicPr/>
+                  </pic:nvPicPr>
+                  <pic:blipFill>
+                    <a:blip r:embed="rId41"/>
+                    <a:stretch>
+                      <a:fillRect/>
+                    </a:stretch>
+                  </pic:blipFill>
+                  <pic:spPr>
+                    <a:xfrm>
+                      <a:off x="0" y="0"/>
+                      <a:ext cx="4673840" cy="997001"/>
+                    </a:xfrm>
+                    <a:prstGeom prst="rect">
+                      <a:avLst/>
+                    </a:prstGeom>
+                  </pic:spPr>
+                </pic:pic>
+              </a:graphicData>
+            </a:graphic>
+          </wp:inline>
+        </w:drawing>
+      </w:r>
+    </w:p>
+    <w:p>
+      <w:pPr>
+        <w:pStyle w:val="ListParagraph"/>
+      </w:pPr>
+      <w:r>
+        <w:lastRenderedPageBreak/>
+        <w:drawing>
+          <wp:inline distT="0" distB="0" distL="0" distR="0" wp14:anchorId="58977EE6" wp14:editId="46EC1F69">
+            <wp:extent cx="4953255" cy="4032457"/>
+            <wp:effectExtent l="0" t="0" r="0" b="6350"/>
+            <wp:docPr id="2054790514" name="Picture 1"/>
+            <wp:cNvGraphicFramePr>
+              <a:graphicFrameLocks xmlns:a="http://schemas.openxmlformats.org/drawingml/2006/main" noChangeAspect="1"/>
+            </wp:cNvGraphicFramePr>
+            <a:graphic xmlns:a="http://schemas.openxmlformats.org/drawingml/2006/main">
+              <a:graphicData uri="http://schemas.openxmlformats.org/drawingml/2006/picture">
+                <pic:pic xmlns:pic="http://schemas.openxmlformats.org/drawingml/2006/picture">
+                  <pic:nvPicPr>
+                    <pic:cNvPr id="2054790514" name=""/>
+                    <pic:cNvPicPr/>
+                  </pic:nvPicPr>
+                  <pic:blipFill>
+                    <a:blip r:embed="rId42"/>
+                    <a:stretch>
+                      <a:fillRect/>
+                    </a:stretch>
+                  </pic:blipFill>
+                  <pic:spPr>
+                    <a:xfrm>
+                      <a:off x="0" y="0"/>
+                      <a:ext cx="4953255" cy="4032457"/>
+                    </a:xfrm>
+                    <a:prstGeom prst="rect">
+                      <a:avLst/>
+                    </a:prstGeom>
+                  </pic:spPr>
+                </pic:pic>
+              </a:graphicData>
+            </a:graphic>
+          </wp:inline>
+        </w:drawing>
+      </w:r>
+    </w:p>
+    <w:p>
+      <w:pPr>
+        <w:pStyle w:val="ListParagraph"/>
+        <w:numPr>
+          <w:ilvl w:val="0"/>
+          <w:numId w:val="8"/>
+        </w:numPr>
+      </w:pPr>
+      <w:r>
+        <w:t xml:space="preserve">Langkah </w:t>
+      </w:r>
+      <w:proofErr w:type="spellStart"/>
+      <w:r>
+        <w:t>berikutnya</w:t>
+      </w:r>
+      <w:proofErr w:type="spellEnd"/>
+      <w:r>
+        <w:t xml:space="preserve"> </w:t>
+      </w:r>
+      <w:proofErr w:type="spellStart"/>
+      <w:r>
+        <w:t>membuat</w:t>
+      </w:r>
+      <w:proofErr w:type="spellEnd"/>
+      <w:r>
+        <w:t xml:space="preserve"> create </w:t>
+      </w:r>
+      <w:proofErr w:type="spellStart"/>
+      <w:r>
+        <w:t>atau</w:t>
+      </w:r>
+      <w:proofErr w:type="spellEnd"/>
+      <w:r>
+        <w:t xml:space="preserve"> </w:t>
+      </w:r>
+      <w:proofErr w:type="spellStart"/>
+      <w:r>
+        <w:t>tambah</w:t>
+      </w:r>
+      <w:proofErr w:type="spellEnd"/>
+      <w:r>
+        <w:t xml:space="preserve"> data user </w:t>
+      </w:r>
+      <w:proofErr w:type="spellStart"/>
+      <w:r>
+        <w:t>dengan</w:t>
+      </w:r>
+      <w:proofErr w:type="spellEnd"/>
+      <w:r>
+        <w:t xml:space="preserve"> </w:t>
+      </w:r>
+      <w:proofErr w:type="spellStart"/>
+      <w:r>
+        <w:t>cara</w:t>
+      </w:r>
+      <w:proofErr w:type="spellEnd"/>
+      <w:r>
+        <w:t xml:space="preserve"> </w:t>
+      </w:r>
+      <w:proofErr w:type="spellStart"/>
+      <w:r>
+        <w:t>bikin</w:t>
+      </w:r>
+      <w:proofErr w:type="spellEnd"/>
+      <w:r>
+        <w:t xml:space="preserve"> file </w:t>
+      </w:r>
+      <w:proofErr w:type="spellStart"/>
+      <w:r>
+        <w:t>baru</w:t>
+      </w:r>
+      <w:proofErr w:type="spellEnd"/>
+      <w:r>
+        <w:t xml:space="preserve"> pada view </w:t>
+      </w:r>
+      <w:proofErr w:type="spellStart"/>
+      <w:r>
+        <w:t>dengan</w:t>
+      </w:r>
+      <w:proofErr w:type="spellEnd"/>
+      <w:r>
+        <w:t xml:space="preserve"> </w:t>
+      </w:r>
+      <w:proofErr w:type="spellStart"/>
+      <w:r>
+        <w:t>nama</w:t>
+      </w:r>
+      <w:proofErr w:type="spellEnd"/>
+      <w:r>
+        <w:t xml:space="preserve"> </w:t>
+      </w:r>
+      <w:proofErr w:type="spellStart"/>
+      <w:r>
+        <w:t>user_tambah.blade.php</w:t>
+      </w:r>
+      <w:proofErr w:type="spellEnd"/>
+      <w:r>
+        <w:t xml:space="preserve"> dan buat </w:t>
+      </w:r>
+      <w:proofErr w:type="spellStart"/>
+      <w:r>
+        <w:t>scriptnya</w:t>
+      </w:r>
+      <w:proofErr w:type="spellEnd"/>
+      <w:r>
+        <w:t xml:space="preserve"> </w:t>
+      </w:r>
+      <w:proofErr w:type="spellStart"/>
+      <w:r>
+        <w:t>menjadi</w:t>
+      </w:r>
+      <w:proofErr w:type="spellEnd"/>
+      <w:r>
+        <w:t xml:space="preserve"> </w:t>
+      </w:r>
+      <w:proofErr w:type="spellStart"/>
+      <w:r>
+        <w:t>seperti</w:t>
+      </w:r>
+      <w:proofErr w:type="spellEnd"/>
+      <w:r>
+        <w:t xml:space="preserve"> di </w:t>
+      </w:r>
+      <w:proofErr w:type="spellStart"/>
+      <w:r>
+        <w:t>bawah</w:t>
+      </w:r>
+      <w:proofErr w:type="spellEnd"/>
+      <w:r>
+        <w:t xml:space="preserve"> </w:t>
+      </w:r>
+      <w:proofErr w:type="spellStart"/>
+      <w:r>
+        <w:t>ini</w:t>
+      </w:r>
+      <w:proofErr w:type="spellEnd"/>
+    </w:p>
+    <w:p>
+      <w:pPr>
+        <w:pStyle w:val="ListParagraph"/>
+      </w:pPr>
+    </w:p>
+    <w:p>
+      <w:pPr>
+        <w:pStyle w:val="ListParagraph"/>
+      </w:pPr>
+      <w:r>
+        <w:drawing>
+          <wp:inline distT="0" distB="0" distL="0" distR="0" wp14:anchorId="12A8856A" wp14:editId="1BBCCB44">
+            <wp:extent cx="5731510" cy="3434080"/>
+            <wp:effectExtent l="0" t="0" r="2540" b="0"/>
+            <wp:docPr id="784182859" name="Picture 1"/>
+            <wp:cNvGraphicFramePr>
+              <a:graphicFrameLocks xmlns:a="http://schemas.openxmlformats.org/drawingml/2006/main" noChangeAspect="1"/>
+            </wp:cNvGraphicFramePr>
+            <a:graphic xmlns:a="http://schemas.openxmlformats.org/drawingml/2006/main">
+              <a:graphicData uri="http://schemas.openxmlformats.org/drawingml/2006/picture">
+                <pic:pic xmlns:pic="http://schemas.openxmlformats.org/drawingml/2006/picture">
+                  <pic:nvPicPr>
+                    <pic:cNvPr id="784182859" name=""/>
+                    <pic:cNvPicPr/>
+                  </pic:nvPicPr>
+                  <pic:blipFill>
+                    <a:blip r:embed="rId43"/>
+                    <a:stretch>
+                      <a:fillRect/>
+                    </a:stretch>
+                  </pic:blipFill>
+                  <pic:spPr>
+                    <a:xfrm>
+                      <a:off x="0" y="0"/>
+                      <a:ext cx="5731510" cy="3434080"/>
+                    </a:xfrm>
+                    <a:prstGeom prst="rect">
+                      <a:avLst/>
+                    </a:prstGeom>
+                  </pic:spPr>
+                </pic:pic>
+              </a:graphicData>
+            </a:graphic>
+          </wp:inline>
+        </w:drawing>
+      </w:r>
+    </w:p>
+    <w:p>
+      <w:pPr>
+        <w:pStyle w:val="ListParagraph"/>
+        <w:numPr>
+          <w:ilvl w:val="0"/>
+          <w:numId w:val="8"/>
+        </w:numPr>
+      </w:pPr>
+      <w:proofErr w:type="spellStart"/>
+      <w:r>
+        <w:t>Tambahkan</w:t>
+      </w:r>
+      <w:proofErr w:type="spellEnd"/>
+      <w:r>
+        <w:t xml:space="preserve"> script pada routes </w:t>
+      </w:r>
+      <w:proofErr w:type="spellStart"/>
+      <w:r>
+        <w:t>dengan</w:t>
+      </w:r>
+      <w:proofErr w:type="spellEnd"/>
+      <w:r>
+        <w:t xml:space="preserve"> </w:t>
+      </w:r>
+      <w:proofErr w:type="spellStart"/>
+      <w:r>
+        <w:t>nama</w:t>
+      </w:r>
+      <w:proofErr w:type="spellEnd"/>
+      <w:r>
+        <w:t xml:space="preserve"> file </w:t>
+      </w:r>
+      <w:proofErr w:type="spellStart"/>
+      <w:r>
+        <w:t>web.php</w:t>
+      </w:r>
+      <w:proofErr w:type="spellEnd"/>
+      <w:r>
+        <w:t xml:space="preserve">. </w:t>
+      </w:r>
+      <w:proofErr w:type="spellStart"/>
+      <w:r>
+        <w:t>Tambahkan</w:t>
+      </w:r>
+      <w:proofErr w:type="spellEnd"/>
+      <w:r>
+        <w:t xml:space="preserve"> </w:t>
+      </w:r>
+      <w:proofErr w:type="spellStart"/>
+      <w:r>
+        <w:t>seperti</w:t>
+      </w:r>
+      <w:proofErr w:type="spellEnd"/>
+      <w:r>
+        <w:t xml:space="preserve"> </w:t>
+      </w:r>
+      <w:proofErr w:type="spellStart"/>
+      <w:r>
+        <w:t>gambar</w:t>
+      </w:r>
+      <w:proofErr w:type="spellEnd"/>
+      <w:r>
+        <w:t xml:space="preserve"> di </w:t>
+      </w:r>
+      <w:proofErr w:type="spellStart"/>
+      <w:r>
+        <w:t>bawah</w:t>
+      </w:r>
+      <w:proofErr w:type="spellEnd"/>
+      <w:r>
+        <w:t xml:space="preserve"> </w:t>
+      </w:r>
+      <w:proofErr w:type="spellStart"/>
+      <w:r>
+        <w:t>ini</w:t>
+      </w:r>
+      <w:proofErr w:type="spellEnd"/>
+    </w:p>
+    <w:p>
+      <w:pPr>
+        <w:pStyle w:val="ListParagraph"/>
+      </w:pPr>
+      <w:r>
+        <w:lastRenderedPageBreak/>
+        <w:drawing>
+          <wp:inline distT="0" distB="0" distL="0" distR="0" wp14:anchorId="7E45CB7E" wp14:editId="568DECF4">
+            <wp:extent cx="5731510" cy="730885"/>
+            <wp:effectExtent l="0" t="0" r="2540" b="0"/>
+            <wp:docPr id="836902191" name="Picture 1"/>
+            <wp:cNvGraphicFramePr>
+              <a:graphicFrameLocks xmlns:a="http://schemas.openxmlformats.org/drawingml/2006/main" noChangeAspect="1"/>
+            </wp:cNvGraphicFramePr>
+            <a:graphic xmlns:a="http://schemas.openxmlformats.org/drawingml/2006/main">
+              <a:graphicData uri="http://schemas.openxmlformats.org/drawingml/2006/picture">
+                <pic:pic xmlns:pic="http://schemas.openxmlformats.org/drawingml/2006/picture">
+                  <pic:nvPicPr>
+                    <pic:cNvPr id="836902191" name=""/>
+                    <pic:cNvPicPr/>
+                  </pic:nvPicPr>
+                  <pic:blipFill>
+                    <a:blip r:embed="rId44"/>
+                    <a:stretch>
+                      <a:fillRect/>
+                    </a:stretch>
+                  </pic:blipFill>
+                  <pic:spPr>
+                    <a:xfrm>
+                      <a:off x="0" y="0"/>
+                      <a:ext cx="5731510" cy="730885"/>
+                    </a:xfrm>
+                    <a:prstGeom prst="rect">
+                      <a:avLst/>
+                    </a:prstGeom>
+                  </pic:spPr>
+                </pic:pic>
+              </a:graphicData>
+            </a:graphic>
+          </wp:inline>
+        </w:drawing>
+      </w:r>
+    </w:p>
+    <w:p>
+      <w:pPr>
+        <w:pStyle w:val="ListParagraph"/>
+        <w:numPr>
+          <w:ilvl w:val="0"/>
+          <w:numId w:val="8"/>
+        </w:numPr>
+      </w:pPr>
+      <w:r>
+        <w:t xml:space="preserve">. </w:t>
+      </w:r>
+      <w:proofErr w:type="spellStart"/>
+      <w:r>
+        <w:t>Tambahkan</w:t>
+      </w:r>
+      <w:proofErr w:type="spellEnd"/>
+      <w:r>
+        <w:t xml:space="preserve"> script pada controller </w:t>
+      </w:r>
+      <w:proofErr w:type="spellStart"/>
+      <w:r>
+        <w:t>dengan</w:t>
+      </w:r>
+      <w:proofErr w:type="spellEnd"/>
+      <w:r>
+        <w:t xml:space="preserve"> </w:t>
+      </w:r>
+      <w:proofErr w:type="spellStart"/>
+      <w:r>
+        <w:t>nama</w:t>
+      </w:r>
+      <w:proofErr w:type="spellEnd"/>
+      <w:r>
+        <w:t xml:space="preserve"> file </w:t>
+      </w:r>
+      <w:proofErr w:type="spellStart"/>
+      <w:r>
+        <w:t>UserController.php</w:t>
+      </w:r>
+      <w:proofErr w:type="spellEnd"/>
+      <w:r>
+        <w:t xml:space="preserve">. </w:t>
+      </w:r>
+      <w:proofErr w:type="spellStart"/>
+      <w:r>
+        <w:t>Tambahkan</w:t>
+      </w:r>
+      <w:proofErr w:type="spellEnd"/>
+      <w:r>
+        <w:t xml:space="preserve"> script </w:t>
+      </w:r>
+      <w:proofErr w:type="spellStart"/>
+      <w:r>
+        <w:t>dalam</w:t>
+      </w:r>
+      <w:proofErr w:type="spellEnd"/>
+      <w:r>
+        <w:t xml:space="preserve"> class dan buat method </w:t>
+      </w:r>
+      <w:proofErr w:type="spellStart"/>
+      <w:r>
+        <w:t>baru</w:t>
+      </w:r>
+      <w:proofErr w:type="spellEnd"/>
+      <w:r>
+        <w:t xml:space="preserve"> </w:t>
+      </w:r>
+      <w:proofErr w:type="spellStart"/>
+      <w:r>
+        <w:t>dengan</w:t>
+      </w:r>
+      <w:proofErr w:type="spellEnd"/>
+      <w:r>
+        <w:t xml:space="preserve"> </w:t>
+      </w:r>
+      <w:proofErr w:type="spellStart"/>
+      <w:r>
+        <w:t>nama</w:t>
+      </w:r>
+      <w:proofErr w:type="spellEnd"/>
+      <w:r>
+        <w:t xml:space="preserve"> </w:t>
+      </w:r>
+      <w:proofErr w:type="spellStart"/>
+      <w:r>
+        <w:t>tambah</w:t>
+      </w:r>
+      <w:proofErr w:type="spellEnd"/>
+      <w:r>
+        <w:t xml:space="preserve"> dan </w:t>
+      </w:r>
+      <w:proofErr w:type="spellStart"/>
+      <w:r>
+        <w:t>diletakan</w:t>
+      </w:r>
+      <w:proofErr w:type="spellEnd"/>
+      <w:r>
+        <w:t xml:space="preserve"> di </w:t>
+      </w:r>
+      <w:proofErr w:type="spellStart"/>
+      <w:r>
+        <w:t>bawah</w:t>
+      </w:r>
+      <w:proofErr w:type="spellEnd"/>
+      <w:r>
+        <w:t xml:space="preserve"> method index </w:t>
+      </w:r>
+      <w:proofErr w:type="spellStart"/>
+      <w:r>
+        <w:t>seperti</w:t>
+      </w:r>
+      <w:proofErr w:type="spellEnd"/>
+      <w:r>
+        <w:t xml:space="preserve"> </w:t>
+      </w:r>
+      <w:proofErr w:type="spellStart"/>
+      <w:r>
+        <w:t>gambar</w:t>
+      </w:r>
+      <w:proofErr w:type="spellEnd"/>
+      <w:r>
+        <w:t xml:space="preserve"> di </w:t>
+      </w:r>
+      <w:proofErr w:type="spellStart"/>
+      <w:r>
+        <w:t>bawah</w:t>
+      </w:r>
+      <w:proofErr w:type="spellEnd"/>
+      <w:r>
+        <w:t xml:space="preserve"> </w:t>
+      </w:r>
+      <w:proofErr w:type="spellStart"/>
+      <w:r>
+        <w:t>ini</w:t>
+      </w:r>
+      <w:proofErr w:type="spellEnd"/>
+    </w:p>
+    <w:p>
+      <w:pPr>
+        <w:pStyle w:val="ListParagraph"/>
+      </w:pPr>
+      <w:r>
+        <w:drawing>
+          <wp:inline distT="0" distB="0" distL="0" distR="0" wp14:anchorId="25B5DF91" wp14:editId="4D4E7619">
+            <wp:extent cx="3187864" cy="1219263"/>
+            <wp:effectExtent l="0" t="0" r="0" b="0"/>
+            <wp:docPr id="980126793" name="Picture 1"/>
+            <wp:cNvGraphicFramePr>
+              <a:graphicFrameLocks xmlns:a="http://schemas.openxmlformats.org/drawingml/2006/main" noChangeAspect="1"/>
+            </wp:cNvGraphicFramePr>
+            <a:graphic xmlns:a="http://schemas.openxmlformats.org/drawingml/2006/main">
+              <a:graphicData uri="http://schemas.openxmlformats.org/drawingml/2006/picture">
+                <pic:pic xmlns:pic="http://schemas.openxmlformats.org/drawingml/2006/picture">
+                  <pic:nvPicPr>
+                    <pic:cNvPr id="980126793" name=""/>
+                    <pic:cNvPicPr/>
+                  </pic:nvPicPr>
+                  <pic:blipFill>
+                    <a:blip r:embed="rId45"/>
+                    <a:stretch>
+                      <a:fillRect/>
+                    </a:stretch>
+                  </pic:blipFill>
+                  <pic:spPr>
+                    <a:xfrm>
+                      <a:off x="0" y="0"/>
+                      <a:ext cx="3187864" cy="1219263"/>
+                    </a:xfrm>
+                    <a:prstGeom prst="rect">
+                      <a:avLst/>
+                    </a:prstGeom>
+                  </pic:spPr>
+                </pic:pic>
+              </a:graphicData>
+            </a:graphic>
+          </wp:inline>
+        </w:drawing>
+      </w:r>
+    </w:p>
+    <w:p>
+      <w:pPr>
+        <w:pStyle w:val="ListParagraph"/>
+        <w:numPr>
+          <w:ilvl w:val="0"/>
+          <w:numId w:val="8"/>
+        </w:numPr>
+      </w:pPr>
+      <w:proofErr w:type="spellStart"/>
+      <w:r>
+        <w:t>Tambahkan</w:t>
+      </w:r>
+      <w:proofErr w:type="spellEnd"/>
+      <w:r>
+        <w:t xml:space="preserve"> script pada routes </w:t>
+      </w:r>
+      <w:proofErr w:type="spellStart"/>
+      <w:r>
+        <w:t>dengan</w:t>
+      </w:r>
+      <w:proofErr w:type="spellEnd"/>
+      <w:r>
+        <w:t xml:space="preserve"> </w:t>
+      </w:r>
+      <w:proofErr w:type="spellStart"/>
+      <w:r>
+        <w:t>nama</w:t>
+      </w:r>
+      <w:proofErr w:type="spellEnd"/>
+      <w:r>
+        <w:t xml:space="preserve"> file </w:t>
+      </w:r>
+      <w:proofErr w:type="spellStart"/>
+      <w:r>
+        <w:t>web.php</w:t>
+      </w:r>
+      <w:proofErr w:type="spellEnd"/>
+      <w:r>
+        <w:t xml:space="preserve">. </w:t>
+      </w:r>
+      <w:proofErr w:type="spellStart"/>
+      <w:r>
+        <w:t>Tambahkan</w:t>
+      </w:r>
+      <w:proofErr w:type="spellEnd"/>
+      <w:r>
+        <w:t xml:space="preserve"> </w:t>
+      </w:r>
+      <w:proofErr w:type="spellStart"/>
+      <w:r>
+        <w:t>seperti</w:t>
+      </w:r>
+      <w:proofErr w:type="spellEnd"/>
+      <w:r>
+        <w:t xml:space="preserve"> </w:t>
+      </w:r>
+      <w:proofErr w:type="spellStart"/>
+      <w:r>
+        <w:t>gambar</w:t>
+      </w:r>
+      <w:proofErr w:type="spellEnd"/>
+      <w:r>
+        <w:t xml:space="preserve"> di </w:t>
+      </w:r>
+      <w:proofErr w:type="spellStart"/>
+      <w:r>
+        <w:t>bawah</w:t>
+      </w:r>
+      <w:proofErr w:type="spellEnd"/>
+      <w:r>
+        <w:t xml:space="preserve"> </w:t>
+      </w:r>
+      <w:proofErr w:type="spellStart"/>
+      <w:r>
+        <w:t>ini</w:t>
+      </w:r>
+      <w:proofErr w:type="spellEnd"/>
+    </w:p>
+    <w:p>
+      <w:pPr>
+        <w:pStyle w:val="ListParagraph"/>
+      </w:pPr>
+      <w:r>
+        <w:drawing>
+          <wp:inline distT="0" distB="0" distL="0" distR="0" wp14:anchorId="00E8EB17" wp14:editId="028F8882">
+            <wp:extent cx="5302523" cy="2133710"/>
+            <wp:effectExtent l="0" t="0" r="0" b="0"/>
+            <wp:docPr id="1724302300" name="Picture 1"/>
+            <wp:cNvGraphicFramePr>
+              <a:graphicFrameLocks xmlns:a="http://schemas.openxmlformats.org/drawingml/2006/main" noChangeAspect="1"/>
+            </wp:cNvGraphicFramePr>
+            <a:graphic xmlns:a="http://schemas.openxmlformats.org/drawingml/2006/main">
+              <a:graphicData uri="http://schemas.openxmlformats.org/drawingml/2006/picture">
+                <pic:pic xmlns:pic="http://schemas.openxmlformats.org/drawingml/2006/picture">
+                  <pic:nvPicPr>
+                    <pic:cNvPr id="1724302300" name=""/>
+                    <pic:cNvPicPr/>
+                  </pic:nvPicPr>
+                  <pic:blipFill>
+                    <a:blip r:embed="rId46"/>
+                    <a:stretch>
+                      <a:fillRect/>
+                    </a:stretch>
+                  </pic:blipFill>
+                  <pic:spPr>
+                    <a:xfrm>
+                      <a:off x="0" y="0"/>
+                      <a:ext cx="5302523" cy="2133710"/>
+                    </a:xfrm>
+                    <a:prstGeom prst="rect">
+                      <a:avLst/>
+                    </a:prstGeom>
+                  </pic:spPr>
+                </pic:pic>
+              </a:graphicData>
+            </a:graphic>
+          </wp:inline>
+        </w:drawing>
+      </w:r>
+    </w:p>
+    <w:p>
+      <w:pPr>
+        <w:pStyle w:val="ListParagraph"/>
+      </w:pPr>
+      <w:r>
+        <w:lastRenderedPageBreak/>
+        <w:drawing>
+          <wp:inline distT="0" distB="0" distL="0" distR="0" wp14:anchorId="1D1EC160" wp14:editId="3FED548B">
+            <wp:extent cx="4965955" cy="3975304"/>
+            <wp:effectExtent l="0" t="0" r="6350" b="6350"/>
+            <wp:docPr id="2143396733" name="Picture 1"/>
+            <wp:cNvGraphicFramePr>
+              <a:graphicFrameLocks xmlns:a="http://schemas.openxmlformats.org/drawingml/2006/main" noChangeAspect="1"/>
+            </wp:cNvGraphicFramePr>
+            <a:graphic xmlns:a="http://schemas.openxmlformats.org/drawingml/2006/main">
+              <a:graphicData uri="http://schemas.openxmlformats.org/drawingml/2006/picture">
+                <pic:pic xmlns:pic="http://schemas.openxmlformats.org/drawingml/2006/picture">
+                  <pic:nvPicPr>
+                    <pic:cNvPr id="2143396733" name=""/>
+                    <pic:cNvPicPr/>
+                  </pic:nvPicPr>
+                  <pic:blipFill>
+                    <a:blip r:embed="rId47"/>
+                    <a:stretch>
+                      <a:fillRect/>
+                    </a:stretch>
+                  </pic:blipFill>
+                  <pic:spPr>
+                    <a:xfrm>
+                      <a:off x="0" y="0"/>
+                      <a:ext cx="4965955" cy="3975304"/>
+                    </a:xfrm>
+                    <a:prstGeom prst="rect">
+                      <a:avLst/>
+                    </a:prstGeom>
+                  </pic:spPr>
+                </pic:pic>
+              </a:graphicData>
+            </a:graphic>
+          </wp:inline>
+        </w:drawing>
+      </w:r>
+    </w:p>
+    <w:p>
+      <w:pPr>
+        <w:pStyle w:val="ListParagraph"/>
+        <w:numPr>
+          <w:ilvl w:val="0"/>
+          <w:numId w:val="8"/>
+        </w:numPr>
+      </w:pPr>
+      <w:r>
+        <w:t xml:space="preserve">Langkah </w:t>
+      </w:r>
+      <w:proofErr w:type="spellStart"/>
+      <w:r>
+        <w:t>berikutnya</w:t>
+      </w:r>
+      <w:proofErr w:type="spellEnd"/>
+      <w:r>
+        <w:t xml:space="preserve"> </w:t>
+      </w:r>
+      <w:proofErr w:type="spellStart"/>
+      <w:r>
+        <w:t>membuat</w:t>
+      </w:r>
+      <w:proofErr w:type="spellEnd"/>
+      <w:r>
+        <w:t xml:space="preserve"> update </w:t>
+      </w:r>
+      <w:proofErr w:type="spellStart"/>
+      <w:r>
+        <w:t>atau</w:t>
+      </w:r>
+      <w:proofErr w:type="spellEnd"/>
+      <w:r>
+        <w:t xml:space="preserve"> </w:t>
+      </w:r>
+      <w:proofErr w:type="spellStart"/>
+      <w:r>
+        <w:t>ubah</w:t>
+      </w:r>
+      <w:proofErr w:type="spellEnd"/>
+      <w:r>
+        <w:t xml:space="preserve"> data user </w:t>
+      </w:r>
+      <w:proofErr w:type="spellStart"/>
+      <w:r>
+        <w:t>dengan</w:t>
+      </w:r>
+      <w:proofErr w:type="spellEnd"/>
+      <w:r>
+        <w:t xml:space="preserve"> </w:t>
+      </w:r>
+      <w:proofErr w:type="spellStart"/>
+      <w:r>
+        <w:t>cara</w:t>
+      </w:r>
+      <w:proofErr w:type="spellEnd"/>
+      <w:r>
+        <w:t xml:space="preserve"> </w:t>
+      </w:r>
+      <w:proofErr w:type="spellStart"/>
+      <w:r>
+        <w:t>bikin</w:t>
+      </w:r>
+      <w:proofErr w:type="spellEnd"/>
+      <w:r>
+        <w:t xml:space="preserve"> file </w:t>
+      </w:r>
+      <w:proofErr w:type="spellStart"/>
+      <w:r>
+        <w:t>baru</w:t>
+      </w:r>
+      <w:proofErr w:type="spellEnd"/>
+      <w:r>
+        <w:t xml:space="preserve"> pada view </w:t>
+      </w:r>
+      <w:proofErr w:type="spellStart"/>
+      <w:r>
+        <w:t>dengan</w:t>
+      </w:r>
+      <w:proofErr w:type="spellEnd"/>
+      <w:r>
+        <w:t xml:space="preserve"> </w:t>
+      </w:r>
+      <w:proofErr w:type="spellStart"/>
+      <w:r>
+        <w:t>nama</w:t>
+      </w:r>
+      <w:proofErr w:type="spellEnd"/>
+      <w:r>
+        <w:t xml:space="preserve"> </w:t>
+      </w:r>
+      <w:proofErr w:type="spellStart"/>
+      <w:r>
+        <w:t>user_ubah.blade.php</w:t>
+      </w:r>
+      <w:proofErr w:type="spellEnd"/>
+      <w:r>
+        <w:t xml:space="preserve"> dan buat </w:t>
+      </w:r>
+      <w:proofErr w:type="spellStart"/>
+      <w:r>
+        <w:t>scriptnya</w:t>
+      </w:r>
+      <w:proofErr w:type="spellEnd"/>
+      <w:r>
+        <w:t xml:space="preserve"> </w:t>
+      </w:r>
+      <w:proofErr w:type="spellStart"/>
+      <w:r>
+        <w:t>menjadi</w:t>
+      </w:r>
+      <w:proofErr w:type="spellEnd"/>
+      <w:r>
+        <w:t xml:space="preserve"> </w:t>
+      </w:r>
+      <w:proofErr w:type="spellStart"/>
+      <w:r>
+        <w:t>seperti</w:t>
+      </w:r>
+      <w:proofErr w:type="spellEnd"/>
+      <w:r>
+        <w:t xml:space="preserve"> di </w:t>
+      </w:r>
+      <w:proofErr w:type="spellStart"/>
+      <w:r>
+        <w:t>bawah</w:t>
+      </w:r>
+      <w:proofErr w:type="spellEnd"/>
+      <w:r>
+        <w:t xml:space="preserve"> </w:t>
+      </w:r>
+      <w:proofErr w:type="spellStart"/>
+      <w:r>
+        <w:t>ini</w:t>
+      </w:r>
+      <w:proofErr w:type="spellEnd"/>
+    </w:p>
+    <w:p>
+      <w:pPr>
+        <w:pStyle w:val="ListParagraph"/>
+      </w:pPr>
+      <w:r>
+        <w:drawing>
+          <wp:inline distT="0" distB="0" distL="0" distR="0" wp14:anchorId="6E474B0D" wp14:editId="5BBA9E9A">
+            <wp:extent cx="5731510" cy="2329180"/>
+            <wp:effectExtent l="0" t="0" r="2540" b="0"/>
+            <wp:docPr id="1419356379" name="Picture 1"/>
+            <wp:cNvGraphicFramePr>
+              <a:graphicFrameLocks xmlns:a="http://schemas.openxmlformats.org/drawingml/2006/main" noChangeAspect="1"/>
+            </wp:cNvGraphicFramePr>
+            <a:graphic xmlns:a="http://schemas.openxmlformats.org/drawingml/2006/main">
+              <a:graphicData uri="http://schemas.openxmlformats.org/drawingml/2006/picture">
+                <pic:pic xmlns:pic="http://schemas.openxmlformats.org/drawingml/2006/picture">
+                  <pic:nvPicPr>
+                    <pic:cNvPr id="1419356379" name=""/>
+                    <pic:cNvPicPr/>
+                  </pic:nvPicPr>
+                  <pic:blipFill>
+                    <a:blip r:embed="rId48"/>
+                    <a:stretch>
+                      <a:fillRect/>
+                    </a:stretch>
+                  </pic:blipFill>
+                  <pic:spPr>
+                    <a:xfrm>
+                      <a:off x="0" y="0"/>
+                      <a:ext cx="5731510" cy="2329180"/>
+                    </a:xfrm>
+                    <a:prstGeom prst="rect">
+                      <a:avLst/>
+                    </a:prstGeom>
+                  </pic:spPr>
+                </pic:pic>
+              </a:graphicData>
+            </a:graphic>
+          </wp:inline>
+        </w:drawing>
+      </w:r>
+    </w:p>
+    <w:p>
+      <w:pPr>
+        <w:pStyle w:val="ListParagraph"/>
+        <w:numPr>
+          <w:ilvl w:val="0"/>
+          <w:numId w:val="8"/>
+        </w:numPr>
+      </w:pPr>
+      <w:proofErr w:type="spellStart"/>
+      <w:r>
+        <w:t>Tambahkan</w:t>
+      </w:r>
+      <w:proofErr w:type="spellEnd"/>
+      <w:r>
+        <w:t xml:space="preserve"> script pada routes </w:t>
+      </w:r>
+      <w:proofErr w:type="spellStart"/>
+      <w:r>
+        <w:t>dengan</w:t>
+      </w:r>
+      <w:proofErr w:type="spellEnd"/>
+      <w:r>
+        <w:t xml:space="preserve"> </w:t>
+      </w:r>
+      <w:proofErr w:type="spellStart"/>
+      <w:r>
+        <w:t>nama</w:t>
+      </w:r>
+      <w:proofErr w:type="spellEnd"/>
+      <w:r>
+        <w:t xml:space="preserve"> file </w:t>
+      </w:r>
+      <w:proofErr w:type="spellStart"/>
+      <w:r>
+        <w:t>web.php</w:t>
+      </w:r>
+      <w:proofErr w:type="spellEnd"/>
+      <w:r>
+        <w:t xml:space="preserve">. </w:t>
+      </w:r>
+      <w:proofErr w:type="spellStart"/>
+      <w:r>
+        <w:t>Tambahkan</w:t>
+      </w:r>
+      <w:proofErr w:type="spellEnd"/>
+      <w:r>
+        <w:t xml:space="preserve"> </w:t>
+      </w:r>
+      <w:proofErr w:type="spellStart"/>
+      <w:r>
+        <w:t>seperti</w:t>
+      </w:r>
+      <w:proofErr w:type="spellEnd"/>
+      <w:r>
+        <w:t xml:space="preserve"> </w:t>
+      </w:r>
+      <w:proofErr w:type="spellStart"/>
+      <w:r>
+        <w:t>gambar</w:t>
+      </w:r>
+      <w:proofErr w:type="spellEnd"/>
+      <w:r>
+        <w:t xml:space="preserve"> di </w:t>
+      </w:r>
+      <w:proofErr w:type="spellStart"/>
+      <w:r>
+        <w:t>bawah</w:t>
+      </w:r>
+      <w:proofErr w:type="spellEnd"/>
+      <w:r>
+        <w:t xml:space="preserve"> </w:t>
+      </w:r>
+      <w:proofErr w:type="spellStart"/>
+      <w:r>
+        <w:t>ini</w:t>
+      </w:r>
+      <w:proofErr w:type="spellEnd"/>
+    </w:p>
+    <w:p>
+      <w:pPr>
+        <w:pStyle w:val="ListParagraph"/>
+      </w:pPr>
+      <w:r>
+        <w:drawing>
+          <wp:inline distT="0" distB="0" distL="0" distR="0" wp14:anchorId="1840F7E1" wp14:editId="0F724397">
+            <wp:extent cx="5537485" cy="901746"/>
+            <wp:effectExtent l="0" t="0" r="6350" b="0"/>
+            <wp:docPr id="1923256030" name="Picture 1"/>
+            <wp:cNvGraphicFramePr>
+              <a:graphicFrameLocks xmlns:a="http://schemas.openxmlformats.org/drawingml/2006/main" noChangeAspect="1"/>
+            </wp:cNvGraphicFramePr>
+            <a:graphic xmlns:a="http://schemas.openxmlformats.org/drawingml/2006/main">
+              <a:graphicData uri="http://schemas.openxmlformats.org/drawingml/2006/picture">
+                <pic:pic xmlns:pic="http://schemas.openxmlformats.org/drawingml/2006/picture">
+                  <pic:nvPicPr>
+                    <pic:cNvPr id="1923256030" name=""/>
+                    <pic:cNvPicPr/>
+                  </pic:nvPicPr>
+                  <pic:blipFill>
+                    <a:blip r:embed="rId49"/>
+                    <a:stretch>
+                      <a:fillRect/>
+                    </a:stretch>
+                  </pic:blipFill>
+                  <pic:spPr>
+                    <a:xfrm>
+                      <a:off x="0" y="0"/>
+                      <a:ext cx="5537485" cy="901746"/>
+                    </a:xfrm>
+                    <a:prstGeom prst="rect">
+                      <a:avLst/>
+                    </a:prstGeom>
+                  </pic:spPr>
+                </pic:pic>
+              </a:graphicData>
+            </a:graphic>
+          </wp:inline>
+        </w:drawing>
+      </w:r>
+    </w:p>
+    <w:p>
+      <w:pPr>
+        <w:pStyle w:val="ListParagraph"/>
+        <w:numPr>
+          <w:ilvl w:val="0"/>
+          <w:numId w:val="8"/>
+        </w:numPr>
+      </w:pPr>
+      <w:proofErr w:type="spellStart"/>
+      <w:r>
+        <w:t>Tambahkan</w:t>
+      </w:r>
+      <w:proofErr w:type="spellEnd"/>
+      <w:r>
+        <w:t xml:space="preserve"> script pada controller </w:t>
+      </w:r>
+      <w:proofErr w:type="spellStart"/>
+      <w:r>
+        <w:t>dengan</w:t>
+      </w:r>
+      <w:proofErr w:type="spellEnd"/>
+      <w:r>
+        <w:t xml:space="preserve"> </w:t>
+      </w:r>
+      <w:proofErr w:type="spellStart"/>
+      <w:r>
+        <w:t>nama</w:t>
+      </w:r>
+      <w:proofErr w:type="spellEnd"/>
+      <w:r>
+        <w:t xml:space="preserve"> file </w:t>
+      </w:r>
+      <w:proofErr w:type="spellStart"/>
+      <w:r>
+        <w:t>UserController.php</w:t>
+      </w:r>
+      <w:proofErr w:type="spellEnd"/>
+      <w:r>
+        <w:t xml:space="preserve">. </w:t>
+      </w:r>
+      <w:proofErr w:type="spellStart"/>
+      <w:r>
+        <w:t>Tambahkan</w:t>
+      </w:r>
+      <w:proofErr w:type="spellEnd"/>
+      <w:r>
+        <w:t xml:space="preserve"> script </w:t>
+      </w:r>
+      <w:proofErr w:type="spellStart"/>
+      <w:r>
+        <w:t>dalam</w:t>
+      </w:r>
+      <w:proofErr w:type="spellEnd"/>
+      <w:r>
+        <w:t xml:space="preserve"> class dan buat method </w:t>
+      </w:r>
+      <w:proofErr w:type="spellStart"/>
+      <w:r>
+        <w:t>baru</w:t>
+      </w:r>
+      <w:proofErr w:type="spellEnd"/>
+      <w:r>
+        <w:t xml:space="preserve"> </w:t>
+      </w:r>
+      <w:proofErr w:type="spellStart"/>
+      <w:r>
+        <w:t>dengan</w:t>
+      </w:r>
+      <w:proofErr w:type="spellEnd"/>
+      <w:r>
+        <w:t xml:space="preserve"> </w:t>
+      </w:r>
+      <w:proofErr w:type="spellStart"/>
+      <w:r>
+        <w:t>nama</w:t>
+      </w:r>
+      <w:proofErr w:type="spellEnd"/>
+      <w:r>
+        <w:t xml:space="preserve"> </w:t>
+      </w:r>
+      <w:proofErr w:type="spellStart"/>
+      <w:r>
+        <w:t>ubah</w:t>
+      </w:r>
+      <w:proofErr w:type="spellEnd"/>
+      <w:r>
+        <w:t xml:space="preserve"> dan </w:t>
+      </w:r>
+      <w:proofErr w:type="spellStart"/>
+      <w:r>
+        <w:t>diletakan</w:t>
+      </w:r>
+      <w:proofErr w:type="spellEnd"/>
+      <w:r>
+        <w:t xml:space="preserve"> di </w:t>
+      </w:r>
+      <w:proofErr w:type="spellStart"/>
+      <w:r>
+        <w:t>bawah</w:t>
+      </w:r>
+      <w:proofErr w:type="spellEnd"/>
+      <w:r>
+        <w:t xml:space="preserve"> method </w:t>
+      </w:r>
+      <w:proofErr w:type="spellStart"/>
+      <w:r>
+        <w:t>tambah_simpan</w:t>
+      </w:r>
+      <w:proofErr w:type="spellEnd"/>
+      <w:r>
+        <w:t xml:space="preserve"> </w:t>
+      </w:r>
+      <w:proofErr w:type="spellStart"/>
+      <w:r>
+        <w:t>seperti</w:t>
+      </w:r>
+      <w:proofErr w:type="spellEnd"/>
+      <w:r>
+        <w:t xml:space="preserve"> </w:t>
+      </w:r>
+      <w:proofErr w:type="spellStart"/>
+      <w:r>
+        <w:t>gambar</w:t>
+      </w:r>
+      <w:proofErr w:type="spellEnd"/>
+      <w:r>
+        <w:t xml:space="preserve"> di </w:t>
+      </w:r>
+      <w:proofErr w:type="spellStart"/>
+      <w:r>
+        <w:t>bawah</w:t>
+      </w:r>
+      <w:proofErr w:type="spellEnd"/>
+      <w:r>
+        <w:t xml:space="preserve"> </w:t>
+      </w:r>
+      <w:proofErr w:type="spellStart"/>
+      <w:r>
+        <w:t>ini</w:t>
+      </w:r>
+      <w:proofErr w:type="spellEnd"/>
+    </w:p>
+    <w:p>
+      <w:pPr>
+        <w:pStyle w:val="ListParagraph"/>
+      </w:pPr>
+      <w:r>
+        <w:lastRenderedPageBreak/>
+        <w:drawing>
+          <wp:inline distT="0" distB="0" distL="0" distR="0" wp14:anchorId="6433A80A" wp14:editId="2CC2612C">
+            <wp:extent cx="4908802" cy="1263715"/>
+            <wp:effectExtent l="0" t="0" r="6350" b="0"/>
+            <wp:docPr id="786233342" name="Picture 1"/>
+            <wp:cNvGraphicFramePr>
+              <a:graphicFrameLocks xmlns:a="http://schemas.openxmlformats.org/drawingml/2006/main" noChangeAspect="1"/>
+            </wp:cNvGraphicFramePr>
+            <a:graphic xmlns:a="http://schemas.openxmlformats.org/drawingml/2006/main">
+              <a:graphicData uri="http://schemas.openxmlformats.org/drawingml/2006/picture">
+                <pic:pic xmlns:pic="http://schemas.openxmlformats.org/drawingml/2006/picture">
+                  <pic:nvPicPr>
+                    <pic:cNvPr id="786233342" name=""/>
+                    <pic:cNvPicPr/>
+                  </pic:nvPicPr>
+                  <pic:blipFill>
+                    <a:blip r:embed="rId50"/>
+                    <a:stretch>
+                      <a:fillRect/>
+                    </a:stretch>
+                  </pic:blipFill>
+                  <pic:spPr>
+                    <a:xfrm>
+                      <a:off x="0" y="0"/>
+                      <a:ext cx="4908802" cy="1263715"/>
+                    </a:xfrm>
+                    <a:prstGeom prst="rect">
+                      <a:avLst/>
+                    </a:prstGeom>
+                  </pic:spPr>
+                </pic:pic>
+              </a:graphicData>
+            </a:graphic>
+          </wp:inline>
+        </w:drawing>
+      </w:r>
+    </w:p>
+    <w:p>
+      <w:pPr>
+        <w:pStyle w:val="ListParagraph"/>
+      </w:pPr>
+      <w:r>
+        <w:drawing>
+          <wp:inline distT="0" distB="0" distL="0" distR="0" wp14:anchorId="2EFF5AA4" wp14:editId="154516C4">
+            <wp:extent cx="3518081" cy="2457576"/>
+            <wp:effectExtent l="0" t="0" r="6350" b="0"/>
+            <wp:docPr id="411160164" name="Picture 1"/>
+            <wp:cNvGraphicFramePr>
+              <a:graphicFrameLocks xmlns:a="http://schemas.openxmlformats.org/drawingml/2006/main" noChangeAspect="1"/>
+            </wp:cNvGraphicFramePr>
+            <a:graphic xmlns:a="http://schemas.openxmlformats.org/drawingml/2006/main">
+              <a:graphicData uri="http://schemas.openxmlformats.org/drawingml/2006/picture">
+                <pic:pic xmlns:pic="http://schemas.openxmlformats.org/drawingml/2006/picture">
+                  <pic:nvPicPr>
+                    <pic:cNvPr id="411160164" name=""/>
+                    <pic:cNvPicPr/>
+                  </pic:nvPicPr>
+                  <pic:blipFill>
+                    <a:blip r:embed="rId51"/>
+                    <a:stretch>
+                      <a:fillRect/>
+                    </a:stretch>
+                  </pic:blipFill>
+                  <pic:spPr>
+                    <a:xfrm>
+                      <a:off x="0" y="0"/>
+                      <a:ext cx="3518081" cy="2457576"/>
+                    </a:xfrm>
+                    <a:prstGeom prst="rect">
+                      <a:avLst/>
+                    </a:prstGeom>
+                  </pic:spPr>
+                </pic:pic>
+              </a:graphicData>
+            </a:graphic>
+          </wp:inline>
+        </w:drawing>
+      </w:r>
+    </w:p>
+    <w:p>
+      <w:pPr>
+        <w:pStyle w:val="ListParagraph"/>
+        <w:numPr>
+          <w:ilvl w:val="0"/>
+          <w:numId w:val="8"/>
+        </w:numPr>
+      </w:pPr>
+      <w:r>
+        <w:t xml:space="preserve">. </w:t>
+      </w:r>
+      <w:proofErr w:type="spellStart"/>
+      <w:r>
+        <w:t>Tambahkan</w:t>
+      </w:r>
+      <w:proofErr w:type="spellEnd"/>
+      <w:r>
+        <w:t xml:space="preserve"> script pada routes </w:t>
+      </w:r>
+      <w:proofErr w:type="spellStart"/>
+      <w:r>
+        <w:t>dengan</w:t>
+      </w:r>
+      <w:proofErr w:type="spellEnd"/>
+      <w:r>
+        <w:t xml:space="preserve"> </w:t>
+      </w:r>
+      <w:proofErr w:type="spellStart"/>
+      <w:r>
+        <w:t>nama</w:t>
+      </w:r>
+      <w:proofErr w:type="spellEnd"/>
+      <w:r>
+        <w:t xml:space="preserve"> file </w:t>
+      </w:r>
+      <w:proofErr w:type="spellStart"/>
+      <w:r>
+        <w:t>web.php</w:t>
+      </w:r>
+      <w:proofErr w:type="spellEnd"/>
+      <w:r>
+        <w:t xml:space="preserve">. </w:t>
+      </w:r>
+      <w:proofErr w:type="spellStart"/>
+      <w:r>
+        <w:t>Tambahkan</w:t>
+      </w:r>
+      <w:proofErr w:type="spellEnd"/>
+      <w:r>
+        <w:t xml:space="preserve"> </w:t>
+      </w:r>
+      <w:proofErr w:type="spellStart"/>
+      <w:r>
+        <w:t>seperti</w:t>
+      </w:r>
+      <w:proofErr w:type="spellEnd"/>
+      <w:r>
+        <w:t xml:space="preserve"> </w:t>
+      </w:r>
+      <w:proofErr w:type="spellStart"/>
+      <w:r>
+        <w:t>gambar</w:t>
+      </w:r>
+      <w:proofErr w:type="spellEnd"/>
+      <w:r>
+        <w:t xml:space="preserve"> di </w:t>
+      </w:r>
+      <w:proofErr w:type="spellStart"/>
+      <w:r>
+        <w:t>bawah</w:t>
+      </w:r>
+      <w:proofErr w:type="spellEnd"/>
+      <w:r>
+        <w:t xml:space="preserve"> </w:t>
+      </w:r>
+      <w:proofErr w:type="spellStart"/>
+      <w:r>
+        <w:t>ini</w:t>
+      </w:r>
+      <w:proofErr w:type="spellEnd"/>
+    </w:p>
+    <w:p>
+      <w:pPr>
+        <w:pStyle w:val="ListParagraph"/>
+      </w:pPr>
+      <w:r>
+        <w:drawing>
+          <wp:inline distT="0" distB="0" distL="0" distR="0" wp14:anchorId="5E928645" wp14:editId="6C63DBCA">
+            <wp:extent cx="5731510" cy="322580"/>
+            <wp:effectExtent l="0" t="0" r="2540" b="1270"/>
+            <wp:docPr id="87959299" name="Picture 1"/>
+            <wp:cNvGraphicFramePr>
+              <a:graphicFrameLocks xmlns:a="http://schemas.openxmlformats.org/drawingml/2006/main" noChangeAspect="1"/>
+            </wp:cNvGraphicFramePr>
+            <a:graphic xmlns:a="http://schemas.openxmlformats.org/drawingml/2006/main">
+              <a:graphicData uri="http://schemas.openxmlformats.org/drawingml/2006/picture">
+                <pic:pic xmlns:pic="http://schemas.openxmlformats.org/drawingml/2006/picture">
+                  <pic:nvPicPr>
+                    <pic:cNvPr id="87959299" name=""/>
+                    <pic:cNvPicPr/>
+                  </pic:nvPicPr>
+                  <pic:blipFill>
+                    <a:blip r:embed="rId52"/>
+                    <a:stretch>
+                      <a:fillRect/>
+                    </a:stretch>
+                  </pic:blipFill>
+                  <pic:spPr>
+                    <a:xfrm>
+                      <a:off x="0" y="0"/>
+                      <a:ext cx="5731510" cy="322580"/>
+                    </a:xfrm>
+                    <a:prstGeom prst="rect">
+                      <a:avLst/>
+                    </a:prstGeom>
+                  </pic:spPr>
+                </pic:pic>
+              </a:graphicData>
+            </a:graphic>
+          </wp:inline>
+        </w:drawing>
+      </w:r>
+    </w:p>
+    <w:p>
+      <w:pPr>
+        <w:pStyle w:val="ListParagraph"/>
+        <w:numPr>
+          <w:ilvl w:val="0"/>
+          <w:numId w:val="8"/>
+        </w:numPr>
+      </w:pPr>
+      <w:proofErr w:type="spellStart"/>
+      <w:r>
+        <w:t>Tambahkan</w:t>
+      </w:r>
+      <w:proofErr w:type="spellEnd"/>
+      <w:r>
+        <w:t xml:space="preserve"> script pada controller </w:t>
+      </w:r>
+      <w:proofErr w:type="spellStart"/>
+      <w:r>
+        <w:t>dengan</w:t>
+      </w:r>
+      <w:proofErr w:type="spellEnd"/>
+      <w:r>
+        <w:t xml:space="preserve"> </w:t>
+      </w:r>
+      <w:proofErr w:type="spellStart"/>
+      <w:r>
+        <w:t>nama</w:t>
+      </w:r>
+      <w:proofErr w:type="spellEnd"/>
+      <w:r>
+        <w:t xml:space="preserve"> file </w:t>
+      </w:r>
+      <w:proofErr w:type="spellStart"/>
+      <w:r>
+        <w:t>UserController.php</w:t>
+      </w:r>
+      <w:proofErr w:type="spellEnd"/>
+      <w:r>
+        <w:t xml:space="preserve">. </w:t>
+      </w:r>
+      <w:proofErr w:type="spellStart"/>
+      <w:r>
+        <w:t>Tambahkan</w:t>
+      </w:r>
+      <w:proofErr w:type="spellEnd"/>
+      <w:r>
+        <w:t xml:space="preserve"> script </w:t>
+      </w:r>
+      <w:proofErr w:type="spellStart"/>
+      <w:r>
+        <w:t>dalam</w:t>
+      </w:r>
+      <w:proofErr w:type="spellEnd"/>
+      <w:r>
+        <w:t xml:space="preserve"> class dan buat method </w:t>
+      </w:r>
+      <w:proofErr w:type="spellStart"/>
+      <w:r>
+        <w:t>baru</w:t>
+      </w:r>
+      <w:proofErr w:type="spellEnd"/>
+      <w:r>
+        <w:t xml:space="preserve"> </w:t>
+      </w:r>
+      <w:proofErr w:type="spellStart"/>
+      <w:r>
+        <w:t>dengan</w:t>
+      </w:r>
+      <w:proofErr w:type="spellEnd"/>
+      <w:r>
+        <w:t xml:space="preserve"> </w:t>
+      </w:r>
+      <w:proofErr w:type="spellStart"/>
+      <w:r>
+        <w:t>nama</w:t>
+      </w:r>
+      <w:proofErr w:type="spellEnd"/>
+      <w:r>
+        <w:t xml:space="preserve"> </w:t>
+      </w:r>
+      <w:proofErr w:type="spellStart"/>
+      <w:r>
+        <w:t>ubah_simpan</w:t>
+      </w:r>
+      <w:proofErr w:type="spellEnd"/>
+      <w:r>
+        <w:t xml:space="preserve"> dan </w:t>
+      </w:r>
+      <w:proofErr w:type="spellStart"/>
+      <w:r>
+        <w:t>diletakan</w:t>
+      </w:r>
+      <w:proofErr w:type="spellEnd"/>
+      <w:r>
+        <w:t xml:space="preserve"> di </w:t>
+      </w:r>
+      <w:proofErr w:type="spellStart"/>
+      <w:r>
+        <w:t>bawah</w:t>
+      </w:r>
+      <w:proofErr w:type="spellEnd"/>
+      <w:r>
+        <w:t xml:space="preserve"> method </w:t>
+      </w:r>
+      <w:proofErr w:type="spellStart"/>
+      <w:r>
+        <w:t>ubah</w:t>
+      </w:r>
+      <w:proofErr w:type="spellEnd"/>
+      <w:r>
+        <w:t xml:space="preserve"> </w:t>
+      </w:r>
+      <w:proofErr w:type="spellStart"/>
+      <w:r>
+        <w:t>seperti</w:t>
+      </w:r>
+      <w:proofErr w:type="spellEnd"/>
+      <w:r>
+        <w:t xml:space="preserve"> </w:t>
+      </w:r>
+      <w:proofErr w:type="spellStart"/>
+      <w:r>
+        <w:t>gambar</w:t>
+      </w:r>
+      <w:proofErr w:type="spellEnd"/>
+      <w:r>
+        <w:t xml:space="preserve"> di </w:t>
+      </w:r>
+      <w:proofErr w:type="spellStart"/>
+      <w:r>
+        <w:t>bawah</w:t>
+      </w:r>
+      <w:proofErr w:type="spellEnd"/>
+      <w:r>
+        <w:t xml:space="preserve"> </w:t>
+      </w:r>
+      <w:proofErr w:type="spellStart"/>
+      <w:r>
+        <w:t>ini</w:t>
+      </w:r>
+      <w:proofErr w:type="spellEnd"/>
+    </w:p>
+    <w:p>
+      <w:pPr>
+        <w:pStyle w:val="ListParagraph"/>
+      </w:pPr>
+      <w:r>
+        <w:drawing>
+          <wp:inline distT="0" distB="0" distL="0" distR="0" wp14:anchorId="2621525C" wp14:editId="1C380549">
+            <wp:extent cx="5731510" cy="2293620"/>
+            <wp:effectExtent l="0" t="0" r="2540" b="0"/>
+            <wp:docPr id="1436121760" name="Picture 1"/>
+            <wp:cNvGraphicFramePr>
+              <a:graphicFrameLocks xmlns:a="http://schemas.openxmlformats.org/drawingml/2006/main" noChangeAspect="1"/>
+            </wp:cNvGraphicFramePr>
+            <a:graphic xmlns:a="http://schemas.openxmlformats.org/drawingml/2006/main">
+              <a:graphicData uri="http://schemas.openxmlformats.org/drawingml/2006/picture">
+                <pic:pic xmlns:pic="http://schemas.openxmlformats.org/drawingml/2006/picture">
+                  <pic:nvPicPr>
+                    <pic:cNvPr id="1436121760" name=""/>
+                    <pic:cNvPicPr/>
+                  </pic:nvPicPr>
+                  <pic:blipFill>
+                    <a:blip r:embed="rId53"/>
+                    <a:stretch>
+                      <a:fillRect/>
+                    </a:stretch>
+                  </pic:blipFill>
+                  <pic:spPr>
+                    <a:xfrm>
+                      <a:off x="0" y="0"/>
+                      <a:ext cx="5731510" cy="2293620"/>
+                    </a:xfrm>
+                    <a:prstGeom prst="rect">
+                      <a:avLst/>
+                    </a:prstGeom>
+                  </pic:spPr>
+                </pic:pic>
+              </a:graphicData>
+            </a:graphic>
+          </wp:inline>
+        </w:drawing>
+      </w:r>
+    </w:p>
+    <w:p>
+      <w:pPr>
+        <w:pStyle w:val="ListParagraph"/>
+      </w:pPr>
+      <w:r>
+        <w:drawing>
+          <wp:inline distT="0" distB="0" distL="0" distR="0" wp14:anchorId="2845BBD1" wp14:editId="16430EEE">
+            <wp:extent cx="5213618" cy="603281"/>
+            <wp:effectExtent l="0" t="0" r="6350" b="6350"/>
+            <wp:docPr id="681341635" name="Picture 1"/>
+            <wp:cNvGraphicFramePr>
+              <a:graphicFrameLocks xmlns:a="http://schemas.openxmlformats.org/drawingml/2006/main" noChangeAspect="1"/>
+            </wp:cNvGraphicFramePr>
+            <a:graphic xmlns:a="http://schemas.openxmlformats.org/drawingml/2006/main">
+              <a:graphicData uri="http://schemas.openxmlformats.org/drawingml/2006/picture">
+                <pic:pic xmlns:pic="http://schemas.openxmlformats.org/drawingml/2006/picture">
+                  <pic:nvPicPr>
+                    <pic:cNvPr id="681341635" name=""/>
+                    <pic:cNvPicPr/>
+                  </pic:nvPicPr>
+                  <pic:blipFill>
+                    <a:blip r:embed="rId54"/>
+                    <a:stretch>
+                      <a:fillRect/>
+                    </a:stretch>
+                  </pic:blipFill>
+                  <pic:spPr>
+                    <a:xfrm>
+                      <a:off x="0" y="0"/>
+                      <a:ext cx="5213618" cy="603281"/>
+                    </a:xfrm>
+                    <a:prstGeom prst="rect">
+                      <a:avLst/>
+                    </a:prstGeom>
+                  </pic:spPr>
+                </pic:pic>
+              </a:graphicData>
+            </a:graphic>
+          </wp:inline>
+        </w:drawing>
+      </w:r>
+    </w:p>
+    <w:p>
+      <w:pPr>
+        <w:pStyle w:val="ListParagraph"/>
+      </w:pPr>
+    </w:p>
+    <w:p>
+      <w:pPr>
+        <w:pStyle w:val="ListParagraph"/>
+        <w:numPr>
+          <w:ilvl w:val="0"/>
+          <w:numId w:val="8"/>
+        </w:numPr>
+      </w:pPr>
+      <w:proofErr w:type="spellStart"/>
+      <w:r>
+        <w:t>Berikut</w:t>
+      </w:r>
+      <w:proofErr w:type="spellEnd"/>
+      <w:r>
+        <w:t xml:space="preserve"> </w:t>
+      </w:r>
+      <w:proofErr w:type="spellStart"/>
+      <w:r>
+        <w:t>untuk</w:t>
+      </w:r>
+      <w:proofErr w:type="spellEnd"/>
+      <w:r>
+        <w:t xml:space="preserve"> </w:t>
+      </w:r>
+      <w:proofErr w:type="spellStart"/>
+      <w:r>
+        <w:t>langkah</w:t>
+      </w:r>
+      <w:proofErr w:type="spellEnd"/>
+      <w:r>
+        <w:t xml:space="preserve"> </w:t>
+      </w:r>
+      <w:proofErr w:type="gramStart"/>
+      <w:r>
+        <w:t>delete .</w:t>
+      </w:r>
+      <w:proofErr w:type="gramEnd"/>
+      <w:r>
+        <w:t xml:space="preserve"> </w:t>
+      </w:r>
+      <w:proofErr w:type="spellStart"/>
+      <w:r>
+        <w:t>Tambahkan</w:t>
+      </w:r>
+      <w:proofErr w:type="spellEnd"/>
+      <w:r>
+        <w:t xml:space="preserve"> script pada routes </w:t>
+      </w:r>
+      <w:proofErr w:type="spellStart"/>
+      <w:r>
+        <w:t>dengan</w:t>
+      </w:r>
+      <w:proofErr w:type="spellEnd"/>
+      <w:r>
+        <w:t xml:space="preserve"> </w:t>
+      </w:r>
+      <w:proofErr w:type="spellStart"/>
+      <w:r>
+        <w:t>nama</w:t>
+      </w:r>
+      <w:proofErr w:type="spellEnd"/>
+      <w:r>
+        <w:t xml:space="preserve"> file </w:t>
+      </w:r>
+      <w:proofErr w:type="spellStart"/>
+      <w:r>
+        <w:t>web.php</w:t>
+      </w:r>
+      <w:proofErr w:type="spellEnd"/>
+      <w:r>
+        <w:t xml:space="preserve">. </w:t>
+      </w:r>
+      <w:proofErr w:type="spellStart"/>
+      <w:r>
+        <w:t>Tambahkan</w:t>
+      </w:r>
+      <w:proofErr w:type="spellEnd"/>
+      <w:r>
+        <w:t xml:space="preserve"> </w:t>
+      </w:r>
+      <w:proofErr w:type="spellStart"/>
+      <w:r>
+        <w:t>seperti</w:t>
+      </w:r>
+      <w:proofErr w:type="spellEnd"/>
+      <w:r>
+        <w:t xml:space="preserve"> </w:t>
+      </w:r>
+      <w:proofErr w:type="spellStart"/>
+      <w:r>
+        <w:t>gambar</w:t>
+      </w:r>
+      <w:proofErr w:type="spellEnd"/>
+      <w:r>
+        <w:t xml:space="preserve"> di </w:t>
+      </w:r>
+      <w:proofErr w:type="spellStart"/>
+      <w:r>
+        <w:t>bawah</w:t>
+      </w:r>
+      <w:proofErr w:type="spellEnd"/>
+      <w:r>
+        <w:t xml:space="preserve"> </w:t>
+      </w:r>
+      <w:proofErr w:type="spellStart"/>
+      <w:r>
+        <w:t>ini</w:t>
+      </w:r>
+      <w:proofErr w:type="spellEnd"/>
+    </w:p>
+    <w:p>
+      <w:pPr>
+        <w:pStyle w:val="ListParagraph"/>
+      </w:pPr>
+      <w:r>
+        <w:lastRenderedPageBreak/>
+        <w:drawing>
+          <wp:inline distT="0" distB="0" distL="0" distR="0" wp14:anchorId="6097A2DC" wp14:editId="689BC7A0">
+            <wp:extent cx="5731510" cy="400050"/>
+            <wp:effectExtent l="0" t="0" r="2540" b="0"/>
+            <wp:docPr id="1982255337" name="Picture 1"/>
+            <wp:cNvGraphicFramePr>
+              <a:graphicFrameLocks xmlns:a="http://schemas.openxmlformats.org/drawingml/2006/main" noChangeAspect="1"/>
+            </wp:cNvGraphicFramePr>
+            <a:graphic xmlns:a="http://schemas.openxmlformats.org/drawingml/2006/main">
+              <a:graphicData uri="http://schemas.openxmlformats.org/drawingml/2006/picture">
+                <pic:pic xmlns:pic="http://schemas.openxmlformats.org/drawingml/2006/picture">
+                  <pic:nvPicPr>
+                    <pic:cNvPr id="1982255337" name=""/>
+                    <pic:cNvPicPr/>
+                  </pic:nvPicPr>
+                  <pic:blipFill>
+                    <a:blip r:embed="rId55"/>
+                    <a:stretch>
+                      <a:fillRect/>
+                    </a:stretch>
+                  </pic:blipFill>
+                  <pic:spPr>
+                    <a:xfrm>
+                      <a:off x="0" y="0"/>
+                      <a:ext cx="5731510" cy="400050"/>
+                    </a:xfrm>
+                    <a:prstGeom prst="rect">
+                      <a:avLst/>
+                    </a:prstGeom>
+                  </pic:spPr>
+                </pic:pic>
+              </a:graphicData>
+            </a:graphic>
+          </wp:inline>
+        </w:drawing>
+      </w:r>
+    </w:p>
+    <w:p>
+      <w:pPr>
+        <w:pStyle w:val="ListParagraph"/>
+      </w:pPr>
+    </w:p>
+    <w:p>
+      <w:pPr>
+        <w:pStyle w:val="ListParagraph"/>
+      </w:pPr>
+      <w:r>
+        <w:drawing>
+          <wp:inline distT="0" distB="0" distL="0" distR="0" wp14:anchorId="4F05D672" wp14:editId="2E00A683">
+            <wp:extent cx="3753043" cy="1759040"/>
+            <wp:effectExtent l="0" t="0" r="0" b="0"/>
+            <wp:docPr id="39627350" name="Picture 1"/>
+            <wp:cNvGraphicFramePr>
+              <a:graphicFrameLocks xmlns:a="http://schemas.openxmlformats.org/drawingml/2006/main" noChangeAspect="1"/>
+            </wp:cNvGraphicFramePr>
+            <a:graphic xmlns:a="http://schemas.openxmlformats.org/drawingml/2006/main">
+              <a:graphicData uri="http://schemas.openxmlformats.org/drawingml/2006/picture">
+                <pic:pic xmlns:pic="http://schemas.openxmlformats.org/drawingml/2006/picture">
+                  <pic:nvPicPr>
+                    <pic:cNvPr id="39627350" name=""/>
+                    <pic:cNvPicPr/>
+                  </pic:nvPicPr>
+                  <pic:blipFill>
+                    <a:blip r:embed="rId56"/>
+                    <a:stretch>
+                      <a:fillRect/>
+                    </a:stretch>
+                  </pic:blipFill>
+                  <pic:spPr>
+                    <a:xfrm>
+                      <a:off x="0" y="0"/>
+                      <a:ext cx="3753043" cy="1759040"/>
+                    </a:xfrm>
+                    <a:prstGeom prst="rect">
+                      <a:avLst/>
+                    </a:prstGeom>
+                  </pic:spPr>
+                </pic:pic>
+              </a:graphicData>
+            </a:graphic>
+          </wp:inline>
+        </w:drawing>
+      </w:r>
+    </w:p>
+    <w:p>
+      <w:pPr>
+        <w:pStyle w:val="ListParagraph"/>
+      </w:pPr>
+      <w:r>
+        <w:drawing>
+          <wp:inline distT="0" distB="0" distL="0" distR="0" wp14:anchorId="5023C18B" wp14:editId="06C4CD96">
+            <wp:extent cx="4870700" cy="4038808"/>
+            <wp:effectExtent l="0" t="0" r="6350" b="0"/>
+            <wp:docPr id="1387073793" name="Picture 1"/>
+            <wp:cNvGraphicFramePr>
+              <a:graphicFrameLocks xmlns:a="http://schemas.openxmlformats.org/drawingml/2006/main" noChangeAspect="1"/>
+            </wp:cNvGraphicFramePr>
+            <a:graphic xmlns:a="http://schemas.openxmlformats.org/drawingml/2006/main">
+              <a:graphicData uri="http://schemas.openxmlformats.org/drawingml/2006/picture">
+                <pic:pic xmlns:pic="http://schemas.openxmlformats.org/drawingml/2006/picture">
+                  <pic:nvPicPr>
+                    <pic:cNvPr id="1387073793" name=""/>
+                    <pic:cNvPicPr/>
+                  </pic:nvPicPr>
+                  <pic:blipFill>
+                    <a:blip r:embed="rId57"/>
+                    <a:stretch>
+                      <a:fillRect/>
+                    </a:stretch>
+                  </pic:blipFill>
+                  <pic:spPr>
+                    <a:xfrm>
+                      <a:off x="0" y="0"/>
+                      <a:ext cx="4870700" cy="4038808"/>
+                    </a:xfrm>
+                    <a:prstGeom prst="rect">
+                      <a:avLst/>
+                    </a:prstGeom>
+                  </pic:spPr>
+                </pic:pic>
+              </a:graphicData>
+            </a:graphic>
+          </wp:inline>
+        </w:drawing>
+      </w:r>
+    </w:p>
+    <w:p>
+      <w:r>
+        <w:t>Relationship</w:t>
+      </w:r>
+    </w:p>
+    <w:p>
+      <w:pPr>
+        <w:pStyle w:val="ListParagraph"/>
+        <w:numPr>
+          <w:ilvl w:val="0"/>
+          <w:numId w:val="9"/>
+        </w:numPr>
+      </w:pPr>
+      <w:r>
+        <w:t xml:space="preserve">Buka file model pada </w:t>
+      </w:r>
+      <w:proofErr w:type="spellStart"/>
+      <w:r>
+        <w:t>UserModel.php</w:t>
+      </w:r>
+      <w:proofErr w:type="spellEnd"/>
+      <w:r>
+        <w:t xml:space="preserve"> dan </w:t>
+      </w:r>
+      <w:proofErr w:type="spellStart"/>
+      <w:r>
+        <w:t>tambahkan</w:t>
+      </w:r>
+      <w:proofErr w:type="spellEnd"/>
+      <w:r>
+        <w:t xml:space="preserve"> </w:t>
+      </w:r>
+      <w:proofErr w:type="spellStart"/>
+      <w:r>
+        <w:t>scritpnya</w:t>
+      </w:r>
+      <w:proofErr w:type="spellEnd"/>
+      <w:r>
+        <w:t xml:space="preserve"> </w:t>
+      </w:r>
+      <w:proofErr w:type="spellStart"/>
+      <w:r>
+        <w:t>menjadi</w:t>
+      </w:r>
+      <w:proofErr w:type="spellEnd"/>
+      <w:r>
+        <w:t xml:space="preserve"> </w:t>
+      </w:r>
+      <w:proofErr w:type="spellStart"/>
+      <w:r>
+        <w:t>seperti</w:t>
+      </w:r>
+      <w:proofErr w:type="spellEnd"/>
+      <w:r>
+        <w:t xml:space="preserve"> di </w:t>
+      </w:r>
+      <w:proofErr w:type="spellStart"/>
+      <w:r>
+        <w:t>bawah</w:t>
+      </w:r>
+      <w:proofErr w:type="spellEnd"/>
+      <w:r>
+        <w:t xml:space="preserve"> </w:t>
+      </w:r>
+      <w:proofErr w:type="spellStart"/>
+      <w:r>
+        <w:t>ini</w:t>
+      </w:r>
+      <w:proofErr w:type="spellEnd"/>
+    </w:p>
+    <w:p>
+      <w:pPr>
+        <w:pStyle w:val="ListParagraph"/>
+      </w:pPr>
+      <w:r>
+        <w:drawing>
+          <wp:inline distT="0" distB="0" distL="0" distR="0" wp14:anchorId="576A43E3" wp14:editId="71031695">
+            <wp:extent cx="5731510" cy="1461770"/>
+            <wp:effectExtent l="0" t="0" r="2540" b="5080"/>
+            <wp:docPr id="542054433" name="Picture 1"/>
+            <wp:cNvGraphicFramePr>
+              <a:graphicFrameLocks xmlns:a="http://schemas.openxmlformats.org/drawingml/2006/main" noChangeAspect="1"/>
+            </wp:cNvGraphicFramePr>
+            <a:graphic xmlns:a="http://schemas.openxmlformats.org/drawingml/2006/main">
+              <a:graphicData uri="http://schemas.openxmlformats.org/drawingml/2006/picture">
+                <pic:pic xmlns:pic="http://schemas.openxmlformats.org/drawingml/2006/picture">
+                  <pic:nvPicPr>
+                    <pic:cNvPr id="542054433" name=""/>
+                    <pic:cNvPicPr/>
+                  </pic:nvPicPr>
+                  <pic:blipFill>
+                    <a:blip r:embed="rId58"/>
+                    <a:stretch>
+                      <a:fillRect/>
+                    </a:stretch>
+                  </pic:blipFill>
+                  <pic:spPr>
+                    <a:xfrm>
+                      <a:off x="0" y="0"/>
+                      <a:ext cx="5731510" cy="1461770"/>
+                    </a:xfrm>
+                    <a:prstGeom prst="rect">
+                      <a:avLst/>
+                    </a:prstGeom>
+                  </pic:spPr>
+                </pic:pic>
+              </a:graphicData>
+            </a:graphic>
+          </wp:inline>
+        </w:drawing>
+      </w:r>
+    </w:p>
+    <w:p>
+      <w:pPr>
+        <w:pStyle w:val="ListParagraph"/>
+        <w:numPr>
+          <w:ilvl w:val="0"/>
+          <w:numId w:val="9"/>
+        </w:numPr>
+      </w:pPr>
+      <w:r>
+        <w:t xml:space="preserve">Buka file controller pada </w:t>
+      </w:r>
+      <w:proofErr w:type="spellStart"/>
+      <w:r>
+        <w:t>UserController.php</w:t>
+      </w:r>
+      <w:proofErr w:type="spellEnd"/>
+      <w:r>
+        <w:t xml:space="preserve"> dan </w:t>
+      </w:r>
+      <w:proofErr w:type="spellStart"/>
+      <w:r>
+        <w:t>ubah</w:t>
+      </w:r>
+      <w:proofErr w:type="spellEnd"/>
+      <w:r>
+        <w:t xml:space="preserve"> method script </w:t>
+      </w:r>
+      <w:proofErr w:type="spellStart"/>
+      <w:r>
+        <w:t>menjadi</w:t>
+      </w:r>
+      <w:proofErr w:type="spellEnd"/>
+      <w:r>
+        <w:t xml:space="preserve"> </w:t>
+      </w:r>
+      <w:proofErr w:type="spellStart"/>
+      <w:r>
+        <w:t>seperti</w:t>
+      </w:r>
+      <w:proofErr w:type="spellEnd"/>
+      <w:r>
+        <w:t xml:space="preserve"> di </w:t>
+      </w:r>
+      <w:proofErr w:type="spellStart"/>
+      <w:r>
+        <w:t>bawah</w:t>
+      </w:r>
+      <w:proofErr w:type="spellEnd"/>
+      <w:r>
+        <w:t xml:space="preserve"> </w:t>
+      </w:r>
+      <w:proofErr w:type="spellStart"/>
+      <w:r>
+        <w:t>ini</w:t>
+      </w:r>
+      <w:proofErr w:type="spellEnd"/>
+    </w:p>
+    <w:p>
+      <w:pPr>
+        <w:pStyle w:val="ListParagraph"/>
+      </w:pPr>
+      <w:r>
+        <w:lastRenderedPageBreak/>
+        <w:drawing>
+          <wp:inline distT="0" distB="0" distL="0" distR="0" wp14:anchorId="6B987E1F" wp14:editId="542B6CBD">
+            <wp:extent cx="5620039" cy="1384371"/>
+            <wp:effectExtent l="0" t="0" r="0" b="6350"/>
+            <wp:docPr id="1697625890" name="Picture 1"/>
+            <wp:cNvGraphicFramePr>
+              <a:graphicFrameLocks xmlns:a="http://schemas.openxmlformats.org/drawingml/2006/main" noChangeAspect="1"/>
+            </wp:cNvGraphicFramePr>
+            <a:graphic xmlns:a="http://schemas.openxmlformats.org/drawingml/2006/main">
+              <a:graphicData uri="http://schemas.openxmlformats.org/drawingml/2006/picture">
+                <pic:pic xmlns:pic="http://schemas.openxmlformats.org/drawingml/2006/picture">
+                  <pic:nvPicPr>
+                    <pic:cNvPr id="1697625890" name=""/>
+                    <pic:cNvPicPr/>
+                  </pic:nvPicPr>
+                  <pic:blipFill>
+                    <a:blip r:embed="rId59"/>
+                    <a:stretch>
+                      <a:fillRect/>
+                    </a:stretch>
+                  </pic:blipFill>
+                  <pic:spPr>
+                    <a:xfrm>
+                      <a:off x="0" y="0"/>
+                      <a:ext cx="5620039" cy="1384371"/>
+                    </a:xfrm>
+                    <a:prstGeom prst="rect">
+                      <a:avLst/>
+                    </a:prstGeom>
+                  </pic:spPr>
+                </pic:pic>
+              </a:graphicData>
+            </a:graphic>
+          </wp:inline>
+        </w:drawing>
+      </w:r>
+      <w:r>
+        <w:rPr>
+          <w:noProof/>
+        </w:rPr>
+        <w:t xml:space="preserve"> </w:t>
+      </w:r>
+      <w:r>
+        <w:drawing>
+          <wp:inline distT="0" distB="0" distL="0" distR="0" wp14:anchorId="2F51B610" wp14:editId="6CC2630B">
+            <wp:extent cx="4597636" cy="800141"/>
+            <wp:effectExtent l="0" t="0" r="0" b="0"/>
+            <wp:docPr id="1479110905" name="Picture 1"/>
+            <wp:cNvGraphicFramePr>
+              <a:graphicFrameLocks xmlns:a="http://schemas.openxmlformats.org/drawingml/2006/main" noChangeAspect="1"/>
+            </wp:cNvGraphicFramePr>
+            <a:graphic xmlns:a="http://schemas.openxmlformats.org/drawingml/2006/main">
+              <a:graphicData uri="http://schemas.openxmlformats.org/drawingml/2006/picture">
+                <pic:pic xmlns:pic="http://schemas.openxmlformats.org/drawingml/2006/picture">
+                  <pic:nvPicPr>
+                    <pic:cNvPr id="1479110905" name=""/>
+                    <pic:cNvPicPr/>
+                  </pic:nvPicPr>
+                  <pic:blipFill>
+                    <a:blip r:embed="rId60"/>
+                    <a:stretch>
+                      <a:fillRect/>
+                    </a:stretch>
+                  </pic:blipFill>
+                  <pic:spPr>
+                    <a:xfrm>
+                      <a:off x="0" y="0"/>
+                      <a:ext cx="4597636" cy="800141"/>
+                    </a:xfrm>
+                    <a:prstGeom prst="rect">
+                      <a:avLst/>
+                    </a:prstGeom>
+                  </pic:spPr>
+                </pic:pic>
+              </a:graphicData>
+            </a:graphic>
+          </wp:inline>
+        </w:drawing>
+      </w:r>
+    </w:p>
+    <w:p>
+      <w:pPr>
+        <w:pStyle w:val="ListParagraph"/>
+      </w:pPr>
+      <w:r>
+        <w:lastRenderedPageBreak/>
+        <w:drawing>
+          <wp:inline distT="0" distB="0" distL="0" distR="0" wp14:anchorId="7FBCE3D5" wp14:editId="0C7D4E6E">
+            <wp:extent cx="3676839" cy="7721997"/>
+            <wp:effectExtent l="0" t="0" r="0" b="0"/>
+            <wp:docPr id="848735877" name="Picture 1"/>
+            <wp:cNvGraphicFramePr>
+              <a:graphicFrameLocks xmlns:a="http://schemas.openxmlformats.org/drawingml/2006/main" noChangeAspect="1"/>
+            </wp:cNvGraphicFramePr>
+            <a:graphic xmlns:a="http://schemas.openxmlformats.org/drawingml/2006/main">
+              <a:graphicData uri="http://schemas.openxmlformats.org/drawingml/2006/picture">
+                <pic:pic xmlns:pic="http://schemas.openxmlformats.org/drawingml/2006/picture">
+                  <pic:nvPicPr>
+                    <pic:cNvPr id="848735877" name=""/>
+                    <pic:cNvPicPr/>
+                  </pic:nvPicPr>
+                  <pic:blipFill>
+                    <a:blip r:embed="rId61"/>
+                    <a:stretch>
+                      <a:fillRect/>
+                    </a:stretch>
+                  </pic:blipFill>
+                  <pic:spPr>
+                    <a:xfrm>
+                      <a:off x="0" y="0"/>
+                      <a:ext cx="3676839" cy="7721997"/>
+                    </a:xfrm>
+                    <a:prstGeom prst="rect">
+                      <a:avLst/>
+                    </a:prstGeom>
+                  </pic:spPr>
+                </pic:pic>
+              </a:graphicData>
+            </a:graphic>
+          </wp:inline>
+        </w:drawing>
+      </w:r>
+    </w:p>
+    <w:p>
+      <w:pPr>
+        <w:pStyle w:val="ListParagraph"/>
       </w:pPr>
     </w:p>
     <w:sectPr>
@@ -1940,6 +6113,184 @@
     </w:lvl>
   </w:abstractNum>
   <w:abstractNum w:abstractNumId="1" w15:restartNumberingAfterBreak="0">
+    <w:nsid w:val="0E4774D9"/>
+    <w:multiLevelType w:val="hybridMultilevel"/>
+    <w:tmpl w:val="8482D0F6"/>
+    <w:lvl w:ilvl="0" w:tplc="3809000F">
+      <w:start w:val="1"/>
+      <w:numFmt w:val="decimal"/>
+      <w:lvlText w:val="%1."/>
+      <w:lvlJc w:val="left"/>
+      <w:pPr>
+        <w:ind w:left="720" w:hanging="360"/>
+      </w:pPr>
+      <w:rPr>
+        <w:rFonts w:hint="default"/>
+      </w:rPr>
+    </w:lvl>
+    <w:lvl w:ilvl="1" w:tplc="38090019" w:tentative="1">
+      <w:start w:val="1"/>
+      <w:numFmt w:val="lowerLetter"/>
+      <w:lvlText w:val="%2."/>
+      <w:lvlJc w:val="left"/>
+      <w:pPr>
+        <w:ind w:left="1440" w:hanging="360"/>
+      </w:pPr>
+    </w:lvl>
+    <w:lvl w:ilvl="2" w:tplc="3809001B" w:tentative="1">
+      <w:start w:val="1"/>
+      <w:numFmt w:val="lowerRoman"/>
+      <w:lvlText w:val="%3."/>
+      <w:lvlJc w:val="right"/>
+      <w:pPr>
+        <w:ind w:left="2160" w:hanging="180"/>
+      </w:pPr>
+    </w:lvl>
+    <w:lvl w:ilvl="3" w:tplc="3809000F" w:tentative="1">
+      <w:start w:val="1"/>
+      <w:numFmt w:val="decimal"/>
+      <w:lvlText w:val="%4."/>
+      <w:lvlJc w:val="left"/>
+      <w:pPr>
+        <w:ind w:left="2880" w:hanging="360"/>
+      </w:pPr>
+    </w:lvl>
+    <w:lvl w:ilvl="4" w:tplc="38090019" w:tentative="1">
+      <w:start w:val="1"/>
+      <w:numFmt w:val="lowerLetter"/>
+      <w:lvlText w:val="%5."/>
+      <w:lvlJc w:val="left"/>
+      <w:pPr>
+        <w:ind w:left="3600" w:hanging="360"/>
+      </w:pPr>
+    </w:lvl>
+    <w:lvl w:ilvl="5" w:tplc="3809001B" w:tentative="1">
+      <w:start w:val="1"/>
+      <w:numFmt w:val="lowerRoman"/>
+      <w:lvlText w:val="%6."/>
+      <w:lvlJc w:val="right"/>
+      <w:pPr>
+        <w:ind w:left="4320" w:hanging="180"/>
+      </w:pPr>
+    </w:lvl>
+    <w:lvl w:ilvl="6" w:tplc="3809000F" w:tentative="1">
+      <w:start w:val="1"/>
+      <w:numFmt w:val="decimal"/>
+      <w:lvlText w:val="%7."/>
+      <w:lvlJc w:val="left"/>
+      <w:pPr>
+        <w:ind w:left="5040" w:hanging="360"/>
+      </w:pPr>
+    </w:lvl>
+    <w:lvl w:ilvl="7" w:tplc="38090019" w:tentative="1">
+      <w:start w:val="1"/>
+      <w:numFmt w:val="lowerLetter"/>
+      <w:lvlText w:val="%8."/>
+      <w:lvlJc w:val="left"/>
+      <w:pPr>
+        <w:ind w:left="5760" w:hanging="360"/>
+      </w:pPr>
+    </w:lvl>
+    <w:lvl w:ilvl="8" w:tplc="3809001B" w:tentative="1">
+      <w:start w:val="1"/>
+      <w:numFmt w:val="lowerRoman"/>
+      <w:lvlText w:val="%9."/>
+      <w:lvlJc w:val="right"/>
+      <w:pPr>
+        <w:ind w:left="6480" w:hanging="180"/>
+      </w:pPr>
+    </w:lvl>
+  </w:abstractNum>
+  <w:abstractNum w:abstractNumId="2" w15:restartNumberingAfterBreak="0">
+    <w:nsid w:val="14896E20"/>
+    <w:multiLevelType w:val="hybridMultilevel"/>
+    <w:tmpl w:val="B972EBDC"/>
+    <w:lvl w:ilvl="0" w:tplc="3809000F">
+      <w:start w:val="1"/>
+      <w:numFmt w:val="decimal"/>
+      <w:lvlText w:val="%1."/>
+      <w:lvlJc w:val="left"/>
+      <w:pPr>
+        <w:ind w:left="720" w:hanging="360"/>
+      </w:pPr>
+      <w:rPr>
+        <w:rFonts w:hint="default"/>
+      </w:rPr>
+    </w:lvl>
+    <w:lvl w:ilvl="1" w:tplc="38090019" w:tentative="1">
+      <w:start w:val="1"/>
+      <w:numFmt w:val="lowerLetter"/>
+      <w:lvlText w:val="%2."/>
+      <w:lvlJc w:val="left"/>
+      <w:pPr>
+        <w:ind w:left="1440" w:hanging="360"/>
+      </w:pPr>
+    </w:lvl>
+    <w:lvl w:ilvl="2" w:tplc="3809001B" w:tentative="1">
+      <w:start w:val="1"/>
+      <w:numFmt w:val="lowerRoman"/>
+      <w:lvlText w:val="%3."/>
+      <w:lvlJc w:val="right"/>
+      <w:pPr>
+        <w:ind w:left="2160" w:hanging="180"/>
+      </w:pPr>
+    </w:lvl>
+    <w:lvl w:ilvl="3" w:tplc="3809000F" w:tentative="1">
+      <w:start w:val="1"/>
+      <w:numFmt w:val="decimal"/>
+      <w:lvlText w:val="%4."/>
+      <w:lvlJc w:val="left"/>
+      <w:pPr>
+        <w:ind w:left="2880" w:hanging="360"/>
+      </w:pPr>
+    </w:lvl>
+    <w:lvl w:ilvl="4" w:tplc="38090019" w:tentative="1">
+      <w:start w:val="1"/>
+      <w:numFmt w:val="lowerLetter"/>
+      <w:lvlText w:val="%5."/>
+      <w:lvlJc w:val="left"/>
+      <w:pPr>
+        <w:ind w:left="3600" w:hanging="360"/>
+      </w:pPr>
+    </w:lvl>
+    <w:lvl w:ilvl="5" w:tplc="3809001B" w:tentative="1">
+      <w:start w:val="1"/>
+      <w:numFmt w:val="lowerRoman"/>
+      <w:lvlText w:val="%6."/>
+      <w:lvlJc w:val="right"/>
+      <w:pPr>
+        <w:ind w:left="4320" w:hanging="180"/>
+      </w:pPr>
+    </w:lvl>
+    <w:lvl w:ilvl="6" w:tplc="3809000F" w:tentative="1">
+      <w:start w:val="1"/>
+      <w:numFmt w:val="decimal"/>
+      <w:lvlText w:val="%7."/>
+      <w:lvlJc w:val="left"/>
+      <w:pPr>
+        <w:ind w:left="5040" w:hanging="360"/>
+      </w:pPr>
+    </w:lvl>
+    <w:lvl w:ilvl="7" w:tplc="38090019" w:tentative="1">
+      <w:start w:val="1"/>
+      <w:numFmt w:val="lowerLetter"/>
+      <w:lvlText w:val="%8."/>
+      <w:lvlJc w:val="left"/>
+      <w:pPr>
+        <w:ind w:left="5760" w:hanging="360"/>
+      </w:pPr>
+    </w:lvl>
+    <w:lvl w:ilvl="8" w:tplc="3809001B" w:tentative="1">
+      <w:start w:val="1"/>
+      <w:numFmt w:val="lowerRoman"/>
+      <w:lvlText w:val="%9."/>
+      <w:lvlJc w:val="right"/>
+      <w:pPr>
+        <w:ind w:left="6480" w:hanging="180"/>
+      </w:pPr>
+    </w:lvl>
+  </w:abstractNum>
+  <w:abstractNum w:abstractNumId="3" w15:restartNumberingAfterBreak="0">
     <w:nsid w:val="241E3D57"/>
     <w:multiLevelType w:val="hybridMultilevel"/>
     <w:tmpl w:val="6FC8D740"/>
@@ -2028,7 +6379,7 @@
       </w:pPr>
     </w:lvl>
   </w:abstractNum>
-  <w:abstractNum w:abstractNumId="2" w15:restartNumberingAfterBreak="0">
+  <w:abstractNum w:abstractNumId="4" w15:restartNumberingAfterBreak="0">
     <w:nsid w:val="24F513F6"/>
     <w:multiLevelType w:val="hybridMultilevel"/>
     <w:tmpl w:val="6FC8D740"/>
@@ -2117,14 +6468,388 @@
       </w:pPr>
     </w:lvl>
   </w:abstractNum>
+  <w:abstractNum w:abstractNumId="5" w15:restartNumberingAfterBreak="0">
+    <w:nsid w:val="421B3721"/>
+    <w:multiLevelType w:val="hybridMultilevel"/>
+    <w:tmpl w:val="65C25D28"/>
+    <w:lvl w:ilvl="0" w:tplc="3809000F">
+      <w:start w:val="1"/>
+      <w:numFmt w:val="decimal"/>
+      <w:lvlText w:val="%1."/>
+      <w:lvlJc w:val="left"/>
+      <w:pPr>
+        <w:ind w:left="720" w:hanging="360"/>
+      </w:pPr>
+      <w:rPr>
+        <w:rFonts w:hint="default"/>
+      </w:rPr>
+    </w:lvl>
+    <w:lvl w:ilvl="1" w:tplc="38090019" w:tentative="1">
+      <w:start w:val="1"/>
+      <w:numFmt w:val="lowerLetter"/>
+      <w:lvlText w:val="%2."/>
+      <w:lvlJc w:val="left"/>
+      <w:pPr>
+        <w:ind w:left="1440" w:hanging="360"/>
+      </w:pPr>
+    </w:lvl>
+    <w:lvl w:ilvl="2" w:tplc="3809001B" w:tentative="1">
+      <w:start w:val="1"/>
+      <w:numFmt w:val="lowerRoman"/>
+      <w:lvlText w:val="%3."/>
+      <w:lvlJc w:val="right"/>
+      <w:pPr>
+        <w:ind w:left="2160" w:hanging="180"/>
+      </w:pPr>
+    </w:lvl>
+    <w:lvl w:ilvl="3" w:tplc="3809000F" w:tentative="1">
+      <w:start w:val="1"/>
+      <w:numFmt w:val="decimal"/>
+      <w:lvlText w:val="%4."/>
+      <w:lvlJc w:val="left"/>
+      <w:pPr>
+        <w:ind w:left="2880" w:hanging="360"/>
+      </w:pPr>
+    </w:lvl>
+    <w:lvl w:ilvl="4" w:tplc="38090019" w:tentative="1">
+      <w:start w:val="1"/>
+      <w:numFmt w:val="lowerLetter"/>
+      <w:lvlText w:val="%5."/>
+      <w:lvlJc w:val="left"/>
+      <w:pPr>
+        <w:ind w:left="3600" w:hanging="360"/>
+      </w:pPr>
+    </w:lvl>
+    <w:lvl w:ilvl="5" w:tplc="3809001B" w:tentative="1">
+      <w:start w:val="1"/>
+      <w:numFmt w:val="lowerRoman"/>
+      <w:lvlText w:val="%6."/>
+      <w:lvlJc w:val="right"/>
+      <w:pPr>
+        <w:ind w:left="4320" w:hanging="180"/>
+      </w:pPr>
+    </w:lvl>
+    <w:lvl w:ilvl="6" w:tplc="3809000F" w:tentative="1">
+      <w:start w:val="1"/>
+      <w:numFmt w:val="decimal"/>
+      <w:lvlText w:val="%7."/>
+      <w:lvlJc w:val="left"/>
+      <w:pPr>
+        <w:ind w:left="5040" w:hanging="360"/>
+      </w:pPr>
+    </w:lvl>
+    <w:lvl w:ilvl="7" w:tplc="38090019" w:tentative="1">
+      <w:start w:val="1"/>
+      <w:numFmt w:val="lowerLetter"/>
+      <w:lvlText w:val="%8."/>
+      <w:lvlJc w:val="left"/>
+      <w:pPr>
+        <w:ind w:left="5760" w:hanging="360"/>
+      </w:pPr>
+    </w:lvl>
+    <w:lvl w:ilvl="8" w:tplc="3809001B" w:tentative="1">
+      <w:start w:val="1"/>
+      <w:numFmt w:val="lowerRoman"/>
+      <w:lvlText w:val="%9."/>
+      <w:lvlJc w:val="right"/>
+      <w:pPr>
+        <w:ind w:left="6480" w:hanging="180"/>
+      </w:pPr>
+    </w:lvl>
+  </w:abstractNum>
+  <w:abstractNum w:abstractNumId="6" w15:restartNumberingAfterBreak="0">
+    <w:nsid w:val="45935B44"/>
+    <w:multiLevelType w:val="hybridMultilevel"/>
+    <w:tmpl w:val="119E3486"/>
+    <w:lvl w:ilvl="0" w:tplc="3809000F">
+      <w:start w:val="1"/>
+      <w:numFmt w:val="decimal"/>
+      <w:lvlText w:val="%1."/>
+      <w:lvlJc w:val="left"/>
+      <w:pPr>
+        <w:ind w:left="720" w:hanging="360"/>
+      </w:pPr>
+      <w:rPr>
+        <w:rFonts w:hint="default"/>
+      </w:rPr>
+    </w:lvl>
+    <w:lvl w:ilvl="1" w:tplc="38090019" w:tentative="1">
+      <w:start w:val="1"/>
+      <w:numFmt w:val="lowerLetter"/>
+      <w:lvlText w:val="%2."/>
+      <w:lvlJc w:val="left"/>
+      <w:pPr>
+        <w:ind w:left="1440" w:hanging="360"/>
+      </w:pPr>
+    </w:lvl>
+    <w:lvl w:ilvl="2" w:tplc="3809001B" w:tentative="1">
+      <w:start w:val="1"/>
+      <w:numFmt w:val="lowerRoman"/>
+      <w:lvlText w:val="%3."/>
+      <w:lvlJc w:val="right"/>
+      <w:pPr>
+        <w:ind w:left="2160" w:hanging="180"/>
+      </w:pPr>
+    </w:lvl>
+    <w:lvl w:ilvl="3" w:tplc="3809000F" w:tentative="1">
+      <w:start w:val="1"/>
+      <w:numFmt w:val="decimal"/>
+      <w:lvlText w:val="%4."/>
+      <w:lvlJc w:val="left"/>
+      <w:pPr>
+        <w:ind w:left="2880" w:hanging="360"/>
+      </w:pPr>
+    </w:lvl>
+    <w:lvl w:ilvl="4" w:tplc="38090019" w:tentative="1">
+      <w:start w:val="1"/>
+      <w:numFmt w:val="lowerLetter"/>
+      <w:lvlText w:val="%5."/>
+      <w:lvlJc w:val="left"/>
+      <w:pPr>
+        <w:ind w:left="3600" w:hanging="360"/>
+      </w:pPr>
+    </w:lvl>
+    <w:lvl w:ilvl="5" w:tplc="3809001B" w:tentative="1">
+      <w:start w:val="1"/>
+      <w:numFmt w:val="lowerRoman"/>
+      <w:lvlText w:val="%6."/>
+      <w:lvlJc w:val="right"/>
+      <w:pPr>
+        <w:ind w:left="4320" w:hanging="180"/>
+      </w:pPr>
+    </w:lvl>
+    <w:lvl w:ilvl="6" w:tplc="3809000F" w:tentative="1">
+      <w:start w:val="1"/>
+      <w:numFmt w:val="decimal"/>
+      <w:lvlText w:val="%7."/>
+      <w:lvlJc w:val="left"/>
+      <w:pPr>
+        <w:ind w:left="5040" w:hanging="360"/>
+      </w:pPr>
+    </w:lvl>
+    <w:lvl w:ilvl="7" w:tplc="38090019" w:tentative="1">
+      <w:start w:val="1"/>
+      <w:numFmt w:val="lowerLetter"/>
+      <w:lvlText w:val="%8."/>
+      <w:lvlJc w:val="left"/>
+      <w:pPr>
+        <w:ind w:left="5760" w:hanging="360"/>
+      </w:pPr>
+    </w:lvl>
+    <w:lvl w:ilvl="8" w:tplc="3809001B" w:tentative="1">
+      <w:start w:val="1"/>
+      <w:numFmt w:val="lowerRoman"/>
+      <w:lvlText w:val="%9."/>
+      <w:lvlJc w:val="right"/>
+      <w:pPr>
+        <w:ind w:left="6480" w:hanging="180"/>
+      </w:pPr>
+    </w:lvl>
+  </w:abstractNum>
+  <w:abstractNum w:abstractNumId="7" w15:restartNumberingAfterBreak="0">
+    <w:nsid w:val="540802D9"/>
+    <w:multiLevelType w:val="hybridMultilevel"/>
+    <w:tmpl w:val="6F80F0A4"/>
+    <w:lvl w:ilvl="0" w:tplc="3809000F">
+      <w:start w:val="1"/>
+      <w:numFmt w:val="decimal"/>
+      <w:lvlText w:val="%1."/>
+      <w:lvlJc w:val="left"/>
+      <w:pPr>
+        <w:ind w:left="720" w:hanging="360"/>
+      </w:pPr>
+      <w:rPr>
+        <w:rFonts w:hint="default"/>
+      </w:rPr>
+    </w:lvl>
+    <w:lvl w:ilvl="1" w:tplc="38090019" w:tentative="1">
+      <w:start w:val="1"/>
+      <w:numFmt w:val="lowerLetter"/>
+      <w:lvlText w:val="%2."/>
+      <w:lvlJc w:val="left"/>
+      <w:pPr>
+        <w:ind w:left="1440" w:hanging="360"/>
+      </w:pPr>
+    </w:lvl>
+    <w:lvl w:ilvl="2" w:tplc="3809001B" w:tentative="1">
+      <w:start w:val="1"/>
+      <w:numFmt w:val="lowerRoman"/>
+      <w:lvlText w:val="%3."/>
+      <w:lvlJc w:val="right"/>
+      <w:pPr>
+        <w:ind w:left="2160" w:hanging="180"/>
+      </w:pPr>
+    </w:lvl>
+    <w:lvl w:ilvl="3" w:tplc="3809000F" w:tentative="1">
+      <w:start w:val="1"/>
+      <w:numFmt w:val="decimal"/>
+      <w:lvlText w:val="%4."/>
+      <w:lvlJc w:val="left"/>
+      <w:pPr>
+        <w:ind w:left="2880" w:hanging="360"/>
+      </w:pPr>
+    </w:lvl>
+    <w:lvl w:ilvl="4" w:tplc="38090019" w:tentative="1">
+      <w:start w:val="1"/>
+      <w:numFmt w:val="lowerLetter"/>
+      <w:lvlText w:val="%5."/>
+      <w:lvlJc w:val="left"/>
+      <w:pPr>
+        <w:ind w:left="3600" w:hanging="360"/>
+      </w:pPr>
+    </w:lvl>
+    <w:lvl w:ilvl="5" w:tplc="3809001B" w:tentative="1">
+      <w:start w:val="1"/>
+      <w:numFmt w:val="lowerRoman"/>
+      <w:lvlText w:val="%6."/>
+      <w:lvlJc w:val="right"/>
+      <w:pPr>
+        <w:ind w:left="4320" w:hanging="180"/>
+      </w:pPr>
+    </w:lvl>
+    <w:lvl w:ilvl="6" w:tplc="3809000F" w:tentative="1">
+      <w:start w:val="1"/>
+      <w:numFmt w:val="decimal"/>
+      <w:lvlText w:val="%7."/>
+      <w:lvlJc w:val="left"/>
+      <w:pPr>
+        <w:ind w:left="5040" w:hanging="360"/>
+      </w:pPr>
+    </w:lvl>
+    <w:lvl w:ilvl="7" w:tplc="38090019" w:tentative="1">
+      <w:start w:val="1"/>
+      <w:numFmt w:val="lowerLetter"/>
+      <w:lvlText w:val="%8."/>
+      <w:lvlJc w:val="left"/>
+      <w:pPr>
+        <w:ind w:left="5760" w:hanging="360"/>
+      </w:pPr>
+    </w:lvl>
+    <w:lvl w:ilvl="8" w:tplc="3809001B" w:tentative="1">
+      <w:start w:val="1"/>
+      <w:numFmt w:val="lowerRoman"/>
+      <w:lvlText w:val="%9."/>
+      <w:lvlJc w:val="right"/>
+      <w:pPr>
+        <w:ind w:left="6480" w:hanging="180"/>
+      </w:pPr>
+    </w:lvl>
+  </w:abstractNum>
+  <w:abstractNum w:abstractNumId="8" w15:restartNumberingAfterBreak="0">
+    <w:nsid w:val="6D077E37"/>
+    <w:multiLevelType w:val="hybridMultilevel"/>
+    <w:tmpl w:val="A13051CA"/>
+    <w:lvl w:ilvl="0" w:tplc="3809000F">
+      <w:start w:val="1"/>
+      <w:numFmt w:val="decimal"/>
+      <w:lvlText w:val="%1."/>
+      <w:lvlJc w:val="left"/>
+      <w:pPr>
+        <w:ind w:left="720" w:hanging="360"/>
+      </w:pPr>
+      <w:rPr>
+        <w:rFonts w:hint="default"/>
+      </w:rPr>
+    </w:lvl>
+    <w:lvl w:ilvl="1" w:tplc="38090019" w:tentative="1">
+      <w:start w:val="1"/>
+      <w:numFmt w:val="lowerLetter"/>
+      <w:lvlText w:val="%2."/>
+      <w:lvlJc w:val="left"/>
+      <w:pPr>
+        <w:ind w:left="1440" w:hanging="360"/>
+      </w:pPr>
+    </w:lvl>
+    <w:lvl w:ilvl="2" w:tplc="3809001B" w:tentative="1">
+      <w:start w:val="1"/>
+      <w:numFmt w:val="lowerRoman"/>
+      <w:lvlText w:val="%3."/>
+      <w:lvlJc w:val="right"/>
+      <w:pPr>
+        <w:ind w:left="2160" w:hanging="180"/>
+      </w:pPr>
+    </w:lvl>
+    <w:lvl w:ilvl="3" w:tplc="3809000F" w:tentative="1">
+      <w:start w:val="1"/>
+      <w:numFmt w:val="decimal"/>
+      <w:lvlText w:val="%4."/>
+      <w:lvlJc w:val="left"/>
+      <w:pPr>
+        <w:ind w:left="2880" w:hanging="360"/>
+      </w:pPr>
+    </w:lvl>
+    <w:lvl w:ilvl="4" w:tplc="38090019" w:tentative="1">
+      <w:start w:val="1"/>
+      <w:numFmt w:val="lowerLetter"/>
+      <w:lvlText w:val="%5."/>
+      <w:lvlJc w:val="left"/>
+      <w:pPr>
+        <w:ind w:left="3600" w:hanging="360"/>
+      </w:pPr>
+    </w:lvl>
+    <w:lvl w:ilvl="5" w:tplc="3809001B" w:tentative="1">
+      <w:start w:val="1"/>
+      <w:numFmt w:val="lowerRoman"/>
+      <w:lvlText w:val="%6."/>
+      <w:lvlJc w:val="right"/>
+      <w:pPr>
+        <w:ind w:left="4320" w:hanging="180"/>
+      </w:pPr>
+    </w:lvl>
+    <w:lvl w:ilvl="6" w:tplc="3809000F" w:tentative="1">
+      <w:start w:val="1"/>
+      <w:numFmt w:val="decimal"/>
+      <w:lvlText w:val="%7."/>
+      <w:lvlJc w:val="left"/>
+      <w:pPr>
+        <w:ind w:left="5040" w:hanging="360"/>
+      </w:pPr>
+    </w:lvl>
+    <w:lvl w:ilvl="7" w:tplc="38090019" w:tentative="1">
+      <w:start w:val="1"/>
+      <w:numFmt w:val="lowerLetter"/>
+      <w:lvlText w:val="%8."/>
+      <w:lvlJc w:val="left"/>
+      <w:pPr>
+        <w:ind w:left="5760" w:hanging="360"/>
+      </w:pPr>
+    </w:lvl>
+    <w:lvl w:ilvl="8" w:tplc="3809001B" w:tentative="1">
+      <w:start w:val="1"/>
+      <w:numFmt w:val="lowerRoman"/>
+      <w:lvlText w:val="%9."/>
+      <w:lvlJc w:val="right"/>
+      <w:pPr>
+        <w:ind w:left="6480" w:hanging="180"/>
+      </w:pPr>
+    </w:lvl>
+  </w:abstractNum>
   <w:num w:numId="1" w16cid:durableId="689451233">
-    <w:abstractNumId w:val="1"/>
+    <w:abstractNumId w:val="3"/>
   </w:num>
   <w:num w:numId="2" w16cid:durableId="336158395">
     <w:abstractNumId w:val="0"/>
   </w:num>
   <w:num w:numId="3" w16cid:durableId="2024352533">
+    <w:abstractNumId w:val="4"/>
+  </w:num>
+  <w:num w:numId="4" w16cid:durableId="1634866770">
+    <w:abstractNumId w:val="6"/>
+  </w:num>
+  <w:num w:numId="5" w16cid:durableId="1804106931">
+    <w:abstractNumId w:val="7"/>
+  </w:num>
+  <w:num w:numId="6" w16cid:durableId="1447237281">
     <w:abstractNumId w:val="2"/>
+  </w:num>
+  <w:num w:numId="7" w16cid:durableId="431782407">
+    <w:abstractNumId w:val="5"/>
+  </w:num>
+  <w:num w:numId="8" w16cid:durableId="1754206500">
+    <w:abstractNumId w:val="8"/>
+  </w:num>
+  <w:num w:numId="9" w16cid:durableId="1942641347">
+    <w:abstractNumId w:val="1"/>
   </w:num>
 </w:numbering>
 </file>

</xml_diff>